<commit_message>
update a litte bit in VI (Speed range) and document (add overview diagram)
</commit_message>
<xml_diff>
--- a/Prj1/Prj1_Expaintation.docx
+++ b/Prj1/Prj1_Expaintation.docx
@@ -12,14 +12,11 @@
     </w:p>
     <w:p>
       <w:r>
-        <w:rPr>
-          <w:noProof/>
-        </w:rPr>
         <w:drawing>
-          <wp:inline distT="0" distB="0" distL="0" distR="0" wp14:anchorId="3B79D8E7" wp14:editId="163B2DC9">
-            <wp:extent cx="5817218" cy="4663311"/>
-            <wp:effectExtent l="0" t="0" r="0" b="4445"/>
-            <wp:docPr id="2" name="Picture 2"/>
+          <wp:inline distT="0" distB="0" distL="0" distR="0" wp14:anchorId="6A79C3D0" wp14:editId="043FE9D8">
+            <wp:extent cx="5814138" cy="5204130"/>
+            <wp:effectExtent l="0" t="0" r="0" b="0"/>
+            <wp:docPr id="5" name="Picture 5"/>
             <wp:cNvGraphicFramePr>
               <a:graphicFrameLocks xmlns:a="http://schemas.openxmlformats.org/drawingml/2006/main" noChangeAspect="1"/>
             </wp:cNvGraphicFramePr>
@@ -39,7 +36,7 @@
                   <pic:spPr>
                     <a:xfrm>
                       <a:off x="0" y="0"/>
-                      <a:ext cx="5817218" cy="4663311"/>
+                      <a:ext cx="5814138" cy="5204130"/>
                     </a:xfrm>
                     <a:prstGeom prst="rect">
                       <a:avLst/>
@@ -163,6 +160,7 @@
         </w:numPr>
       </w:pPr>
       <w:r>
+        <w:lastRenderedPageBreak/>
         <w:t>Set Speed:</w:t>
       </w:r>
       <w:r>
@@ -185,7 +183,6 @@
         </w:numPr>
       </w:pPr>
       <w:r>
-        <w:lastRenderedPageBreak/>
         <w:t>PID gains:</w:t>
       </w:r>
       <w:r>
@@ -217,8 +214,13 @@
           <w:numId w:val="1"/>
         </w:numPr>
       </w:pPr>
-      <w:r>
-        <w:t>Init Integral:</w:t>
+      <w:proofErr w:type="spellStart"/>
+      <w:r>
+        <w:t>Init</w:t>
+      </w:r>
+      <w:proofErr w:type="spellEnd"/>
+      <w:r>
+        <w:t xml:space="preserve"> Integral:</w:t>
       </w:r>
       <w:r>
         <w:br/>
@@ -254,7 +256,15 @@
       </w:r>
       <w:r>
         <w:br/>
-        <w:t>The value is as same as “Data Read from Serial Port” but view as a Meter Tnstrument.</w:t>
+        <w:t xml:space="preserve">The value is as same as “Data Read from Serial Port” but view as a Meter </w:t>
+      </w:r>
+      <w:proofErr w:type="spellStart"/>
+      <w:r>
+        <w:t>Tnstrument</w:t>
+      </w:r>
+      <w:proofErr w:type="spellEnd"/>
+      <w:r>
+        <w:t>.</w:t>
       </w:r>
     </w:p>
     <w:p>
@@ -324,6 +334,7 @@
           <w:b/>
           <w:noProof/>
         </w:rPr>
+        <w:lastRenderedPageBreak/>
         <w:drawing>
           <wp:inline distT="0" distB="0" distL="0" distR="0" wp14:anchorId="52A45517" wp14:editId="3136411E">
             <wp:extent cx="5943600" cy="4471670"/>
@@ -376,7 +387,6 @@
         <w:rPr>
           <w:b/>
         </w:rPr>
-        <w:lastRenderedPageBreak/>
         <w:t>Part 1:</w:t>
       </w:r>
     </w:p>
@@ -386,7 +396,15 @@
       </w:r>
       <w:r>
         <w:br/>
-        <w:t>This loop is the producer loop, this take responsible for acquiring the user action (button click, ...) then send the corespoding message to order loop to do the related task.</w:t>
+        <w:t xml:space="preserve">This loop is the producer loop, this take responsible for acquiring the user action (button click, ...) then send the </w:t>
+      </w:r>
+      <w:proofErr w:type="spellStart"/>
+      <w:r>
+        <w:t>corespoding</w:t>
+      </w:r>
+      <w:proofErr w:type="spellEnd"/>
+      <w:r>
+        <w:t xml:space="preserve"> message to order loop to do the related task.</w:t>
       </w:r>
     </w:p>
     <w:p>
@@ -517,7 +535,6 @@
         <w:rPr>
           <w:b/>
         </w:rPr>
-        <w:lastRenderedPageBreak/>
         <w:t>Part 3:</w:t>
       </w:r>
     </w:p>
@@ -597,6 +614,7 @@
         <w:pStyle w:val="Heading1"/>
       </w:pPr>
       <w:r>
+        <w:lastRenderedPageBreak/>
         <w:t>Motor Simulation</w:t>
       </w:r>
     </w:p>
@@ -673,7 +691,6 @@
         </w:numPr>
       </w:pPr>
       <w:r>
-        <w:lastRenderedPageBreak/>
         <w:t>Baud rate:</w:t>
       </w:r>
       <w:r>
@@ -792,11 +809,11 @@
         </w:numPr>
       </w:pPr>
       <w:r>
-        <w:t>Motor Speed (RMP):</w:t>
+        <w:t>Input Voltage:</w:t>
       </w:r>
       <w:r>
         <w:br/>
-        <w:t>The actual motor speed view as a Number</w:t>
+        <w:t>The motor input voltage corresponding to the desired motor speed.</w:t>
       </w:r>
     </w:p>
     <w:p>
@@ -808,11 +825,11 @@
         </w:numPr>
       </w:pPr>
       <w:r>
-        <w:t>Motor Speed:</w:t>
+        <w:t>Motor Speed (RMP):</w:t>
       </w:r>
       <w:r>
         <w:br/>
-        <w:t>The actual motor speed view as a Meter Instrument</w:t>
+        <w:t>The actual motor speed view as a Number</w:t>
       </w:r>
     </w:p>
     <w:p>
@@ -824,11 +841,11 @@
         </w:numPr>
       </w:pPr>
       <w:r>
-        <w:t xml:space="preserve">Motor Torque </w:t>
+        <w:t>Motor Speed:</w:t>
       </w:r>
       <w:r>
         <w:br/>
-        <w:t>The actual torque of the motor</w:t>
+        <w:t>The actual motor speed view as a Meter Instrument</w:t>
       </w:r>
     </w:p>
     <w:p>
@@ -840,6 +857,23 @@
         </w:numPr>
       </w:pPr>
       <w:r>
+        <w:t xml:space="preserve">Motor Torque </w:t>
+      </w:r>
+      <w:r>
+        <w:br/>
+        <w:t>The actual torque of the motor</w:t>
+      </w:r>
+    </w:p>
+    <w:p>
+      <w:pPr>
+        <w:pStyle w:val="ListParagraph"/>
+        <w:numPr>
+          <w:ilvl w:val="0"/>
+          <w:numId w:val="4"/>
+        </w:numPr>
+      </w:pPr>
+      <w:r>
+        <w:lastRenderedPageBreak/>
         <w:t>STOP button:</w:t>
       </w:r>
       <w:r>
@@ -866,7 +900,6 @@
         <w:rPr>
           <w:noProof/>
         </w:rPr>
-        <w:lastRenderedPageBreak/>
         <w:drawing>
           <wp:inline distT="0" distB="0" distL="0" distR="0" wp14:anchorId="55D690EF" wp14:editId="49677ED7">
             <wp:extent cx="5943600" cy="4968240"/>
@@ -929,7 +962,15 @@
       </w:r>
       <w:r>
         <w:br/>
-        <w:t>This loop is the producer loop, this take responsible for acquiring the user action (button click, ...) then send the corespoding message to order loop to do the related task.</w:t>
+        <w:t xml:space="preserve">This loop is the producer loop, this take responsible for acquiring the user action (button click, ...) then send the </w:t>
+      </w:r>
+      <w:proofErr w:type="spellStart"/>
+      <w:r>
+        <w:t>corespoding</w:t>
+      </w:r>
+      <w:proofErr w:type="spellEnd"/>
+      <w:r>
+        <w:t xml:space="preserve"> message to order loop to do the related task.</w:t>
       </w:r>
     </w:p>
     <w:p>
@@ -1478,8 +1519,19 @@
           <w:sz w:val="21"/>
           <w:szCs w:val="21"/>
         </w:rPr>
-        <w:t>#define MOTOR_SPEED_FACTOR float(</w:t>
-      </w:r>
+        <w:t xml:space="preserve">#define MOTOR_SPEED_FACTOR </w:t>
+      </w:r>
+      <w:proofErr w:type="gramStart"/>
+      <w:r>
+        <w:rPr>
+          <w:rFonts w:ascii="Consolas" w:eastAsia="Times New Roman" w:hAnsi="Consolas" w:cs="Times New Roman"/>
+          <w:color w:val="0000FF"/>
+          <w:sz w:val="21"/>
+          <w:szCs w:val="21"/>
+        </w:rPr>
+        <w:t>float(</w:t>
+      </w:r>
+      <w:proofErr w:type="gramEnd"/>
       <w:r>
         <w:rPr>
           <w:rFonts w:ascii="Consolas" w:eastAsia="Times New Roman" w:hAnsi="Consolas" w:cs="Times New Roman"/>
@@ -1517,8 +1569,19 @@
           <w:sz w:val="21"/>
           <w:szCs w:val="21"/>
         </w:rPr>
-        <w:t>#define PWM_TO_RPM_FACTOR (float(</w:t>
-      </w:r>
+        <w:t>#define PWM_TO_RPM_FACTOR (</w:t>
+      </w:r>
+      <w:proofErr w:type="gramStart"/>
+      <w:r>
+        <w:rPr>
+          <w:rFonts w:ascii="Consolas" w:eastAsia="Times New Roman" w:hAnsi="Consolas" w:cs="Times New Roman"/>
+          <w:color w:val="0000FF"/>
+          <w:sz w:val="21"/>
+          <w:szCs w:val="21"/>
+        </w:rPr>
+        <w:t>float(</w:t>
+      </w:r>
+      <w:proofErr w:type="gramEnd"/>
       <w:r>
         <w:rPr>
           <w:rFonts w:ascii="Consolas" w:eastAsia="Times New Roman" w:hAnsi="Consolas" w:cs="Times New Roman"/>
@@ -1624,6 +1687,7 @@
         </w:rPr>
         <w:t xml:space="preserve"> </w:t>
       </w:r>
+      <w:proofErr w:type="spellStart"/>
       <w:r>
         <w:rPr>
           <w:rFonts w:ascii="Consolas" w:eastAsia="Times New Roman" w:hAnsi="Consolas" w:cs="Times New Roman"/>
@@ -1633,14 +1697,35 @@
         </w:rPr>
         <w:t>int</w:t>
       </w:r>
-      <w:r>
-        <w:rPr>
-          <w:rFonts w:ascii="Consolas" w:eastAsia="Times New Roman" w:hAnsi="Consolas" w:cs="Times New Roman"/>
-          <w:color w:val="000000"/>
-          <w:sz w:val="21"/>
-          <w:szCs w:val="21"/>
-        </w:rPr>
-        <w:t xml:space="preserve"> previous_set_time = </w:t>
+      <w:proofErr w:type="spellEnd"/>
+      <w:r>
+        <w:rPr>
+          <w:rFonts w:ascii="Consolas" w:eastAsia="Times New Roman" w:hAnsi="Consolas" w:cs="Times New Roman"/>
+          <w:color w:val="000000"/>
+          <w:sz w:val="21"/>
+          <w:szCs w:val="21"/>
+        </w:rPr>
+        <w:t xml:space="preserve"> </w:t>
+      </w:r>
+      <w:proofErr w:type="spellStart"/>
+      <w:r>
+        <w:rPr>
+          <w:rFonts w:ascii="Consolas" w:eastAsia="Times New Roman" w:hAnsi="Consolas" w:cs="Times New Roman"/>
+          <w:color w:val="000000"/>
+          <w:sz w:val="21"/>
+          <w:szCs w:val="21"/>
+        </w:rPr>
+        <w:t>previous_set_time</w:t>
+      </w:r>
+      <w:proofErr w:type="spellEnd"/>
+      <w:r>
+        <w:rPr>
+          <w:rFonts w:ascii="Consolas" w:eastAsia="Times New Roman" w:hAnsi="Consolas" w:cs="Times New Roman"/>
+          <w:color w:val="000000"/>
+          <w:sz w:val="21"/>
+          <w:szCs w:val="21"/>
+        </w:rPr>
+        <w:t xml:space="preserve"> = </w:t>
       </w:r>
       <w:r>
         <w:rPr>
@@ -1690,6 +1775,7 @@
         </w:rPr>
         <w:t xml:space="preserve"> </w:t>
       </w:r>
+      <w:proofErr w:type="spellStart"/>
       <w:r>
         <w:rPr>
           <w:rFonts w:ascii="Consolas" w:eastAsia="Times New Roman" w:hAnsi="Consolas" w:cs="Times New Roman"/>
@@ -1699,14 +1785,35 @@
         </w:rPr>
         <w:t>int</w:t>
       </w:r>
-      <w:r>
-        <w:rPr>
-          <w:rFonts w:ascii="Consolas" w:eastAsia="Times New Roman" w:hAnsi="Consolas" w:cs="Times New Roman"/>
-          <w:color w:val="000000"/>
-          <w:sz w:val="21"/>
-          <w:szCs w:val="21"/>
-        </w:rPr>
-        <w:t xml:space="preserve"> current_set_time = </w:t>
+      <w:proofErr w:type="spellEnd"/>
+      <w:r>
+        <w:rPr>
+          <w:rFonts w:ascii="Consolas" w:eastAsia="Times New Roman" w:hAnsi="Consolas" w:cs="Times New Roman"/>
+          <w:color w:val="000000"/>
+          <w:sz w:val="21"/>
+          <w:szCs w:val="21"/>
+        </w:rPr>
+        <w:t xml:space="preserve"> </w:t>
+      </w:r>
+      <w:proofErr w:type="spellStart"/>
+      <w:r>
+        <w:rPr>
+          <w:rFonts w:ascii="Consolas" w:eastAsia="Times New Roman" w:hAnsi="Consolas" w:cs="Times New Roman"/>
+          <w:color w:val="000000"/>
+          <w:sz w:val="21"/>
+          <w:szCs w:val="21"/>
+        </w:rPr>
+        <w:t>current_set_time</w:t>
+      </w:r>
+      <w:proofErr w:type="spellEnd"/>
+      <w:r>
+        <w:rPr>
+          <w:rFonts w:ascii="Consolas" w:eastAsia="Times New Roman" w:hAnsi="Consolas" w:cs="Times New Roman"/>
+          <w:color w:val="000000"/>
+          <w:sz w:val="21"/>
+          <w:szCs w:val="21"/>
+        </w:rPr>
+        <w:t xml:space="preserve"> = </w:t>
       </w:r>
       <w:r>
         <w:rPr>
@@ -1756,6 +1863,7 @@
         </w:rPr>
         <w:t xml:space="preserve"> </w:t>
       </w:r>
+      <w:proofErr w:type="spellStart"/>
       <w:r>
         <w:rPr>
           <w:rFonts w:ascii="Consolas" w:eastAsia="Times New Roman" w:hAnsi="Consolas" w:cs="Times New Roman"/>
@@ -1765,14 +1873,35 @@
         </w:rPr>
         <w:t>int</w:t>
       </w:r>
-      <w:r>
-        <w:rPr>
-          <w:rFonts w:ascii="Consolas" w:eastAsia="Times New Roman" w:hAnsi="Consolas" w:cs="Times New Roman"/>
-          <w:color w:val="000000"/>
-          <w:sz w:val="21"/>
-          <w:szCs w:val="21"/>
-        </w:rPr>
-        <w:t xml:space="preserve"> motor_speed = </w:t>
+      <w:proofErr w:type="spellEnd"/>
+      <w:r>
+        <w:rPr>
+          <w:rFonts w:ascii="Consolas" w:eastAsia="Times New Roman" w:hAnsi="Consolas" w:cs="Times New Roman"/>
+          <w:color w:val="000000"/>
+          <w:sz w:val="21"/>
+          <w:szCs w:val="21"/>
+        </w:rPr>
+        <w:t xml:space="preserve"> </w:t>
+      </w:r>
+      <w:proofErr w:type="spellStart"/>
+      <w:r>
+        <w:rPr>
+          <w:rFonts w:ascii="Consolas" w:eastAsia="Times New Roman" w:hAnsi="Consolas" w:cs="Times New Roman"/>
+          <w:color w:val="000000"/>
+          <w:sz w:val="21"/>
+          <w:szCs w:val="21"/>
+        </w:rPr>
+        <w:t>motor_speed</w:t>
+      </w:r>
+      <w:proofErr w:type="spellEnd"/>
+      <w:r>
+        <w:rPr>
+          <w:rFonts w:ascii="Consolas" w:eastAsia="Times New Roman" w:hAnsi="Consolas" w:cs="Times New Roman"/>
+          <w:color w:val="000000"/>
+          <w:sz w:val="21"/>
+          <w:szCs w:val="21"/>
+        </w:rPr>
+        <w:t xml:space="preserve"> = </w:t>
       </w:r>
       <w:r>
         <w:rPr>
@@ -1831,7 +1960,15 @@
         <w:t xml:space="preserve"> </w:t>
       </w:r>
       <w:r>
-        <w:t xml:space="preserve">(Interrput pin on Arduino) change the value from </w:t>
+        <w:t>(</w:t>
+      </w:r>
+      <w:proofErr w:type="spellStart"/>
+      <w:r>
+        <w:t>Interrput</w:t>
+      </w:r>
+      <w:proofErr w:type="spellEnd"/>
+      <w:r>
+        <w:t xml:space="preserve"> pin on Arduino) change the value from </w:t>
       </w:r>
       <w:r>
         <w:t>LOW to HIGH), this function measure the time between two RISING edge then calculate the motor speed base on the time between two RISING edge.</w:t>
@@ -1864,7 +2001,38 @@
           <w:sz w:val="21"/>
           <w:szCs w:val="21"/>
         </w:rPr>
-        <w:t xml:space="preserve"> caculateSpeed(){</w:t>
+        <w:t xml:space="preserve"> </w:t>
+      </w:r>
+      <w:proofErr w:type="spellStart"/>
+      <w:proofErr w:type="gramStart"/>
+      <w:r>
+        <w:rPr>
+          <w:rFonts w:ascii="Consolas" w:eastAsia="Times New Roman" w:hAnsi="Consolas" w:cs="Times New Roman"/>
+          <w:color w:val="000000"/>
+          <w:sz w:val="21"/>
+          <w:szCs w:val="21"/>
+        </w:rPr>
+        <w:t>caculateSpeed</w:t>
+      </w:r>
+      <w:proofErr w:type="spellEnd"/>
+      <w:r>
+        <w:rPr>
+          <w:rFonts w:ascii="Consolas" w:eastAsia="Times New Roman" w:hAnsi="Consolas" w:cs="Times New Roman"/>
+          <w:color w:val="000000"/>
+          <w:sz w:val="21"/>
+          <w:szCs w:val="21"/>
+        </w:rPr>
+        <w:t>(</w:t>
+      </w:r>
+      <w:proofErr w:type="gramEnd"/>
+      <w:r>
+        <w:rPr>
+          <w:rFonts w:ascii="Consolas" w:eastAsia="Times New Roman" w:hAnsi="Consolas" w:cs="Times New Roman"/>
+          <w:color w:val="000000"/>
+          <w:sz w:val="21"/>
+          <w:szCs w:val="21"/>
+        </w:rPr>
+        <w:t>){</w:t>
       </w:r>
     </w:p>
     <w:p>
@@ -1885,7 +2053,47 @@
           <w:sz w:val="21"/>
           <w:szCs w:val="21"/>
         </w:rPr>
-        <w:t>  current_set_time = micros();</w:t>
+        <w:t xml:space="preserve">  </w:t>
+      </w:r>
+      <w:proofErr w:type="spellStart"/>
+      <w:r>
+        <w:rPr>
+          <w:rFonts w:ascii="Consolas" w:eastAsia="Times New Roman" w:hAnsi="Consolas" w:cs="Times New Roman"/>
+          <w:color w:val="000000"/>
+          <w:sz w:val="21"/>
+          <w:szCs w:val="21"/>
+        </w:rPr>
+        <w:t>current_set_time</w:t>
+      </w:r>
+      <w:proofErr w:type="spellEnd"/>
+      <w:r>
+        <w:rPr>
+          <w:rFonts w:ascii="Consolas" w:eastAsia="Times New Roman" w:hAnsi="Consolas" w:cs="Times New Roman"/>
+          <w:color w:val="000000"/>
+          <w:sz w:val="21"/>
+          <w:szCs w:val="21"/>
+        </w:rPr>
+        <w:t xml:space="preserve"> = </w:t>
+      </w:r>
+      <w:proofErr w:type="gramStart"/>
+      <w:r>
+        <w:rPr>
+          <w:rFonts w:ascii="Consolas" w:eastAsia="Times New Roman" w:hAnsi="Consolas" w:cs="Times New Roman"/>
+          <w:color w:val="000000"/>
+          <w:sz w:val="21"/>
+          <w:szCs w:val="21"/>
+        </w:rPr>
+        <w:t>micros(</w:t>
+      </w:r>
+      <w:proofErr w:type="gramEnd"/>
+      <w:r>
+        <w:rPr>
+          <w:rFonts w:ascii="Consolas" w:eastAsia="Times New Roman" w:hAnsi="Consolas" w:cs="Times New Roman"/>
+          <w:color w:val="000000"/>
+          <w:sz w:val="21"/>
+          <w:szCs w:val="21"/>
+        </w:rPr>
+        <w:t>);</w:t>
       </w:r>
     </w:p>
     <w:p>
@@ -1906,8 +2114,29 @@
           <w:sz w:val="21"/>
           <w:szCs w:val="21"/>
         </w:rPr>
-        <w:t>  motor_speed = (</w:t>
-      </w:r>
+        <w:t xml:space="preserve">  </w:t>
+      </w:r>
+      <w:proofErr w:type="spellStart"/>
+      <w:r>
+        <w:rPr>
+          <w:rFonts w:ascii="Consolas" w:eastAsia="Times New Roman" w:hAnsi="Consolas" w:cs="Times New Roman"/>
+          <w:color w:val="000000"/>
+          <w:sz w:val="21"/>
+          <w:szCs w:val="21"/>
+        </w:rPr>
+        <w:t>motor_speed</w:t>
+      </w:r>
+      <w:proofErr w:type="spellEnd"/>
+      <w:r>
+        <w:rPr>
+          <w:rFonts w:ascii="Consolas" w:eastAsia="Times New Roman" w:hAnsi="Consolas" w:cs="Times New Roman"/>
+          <w:color w:val="000000"/>
+          <w:sz w:val="21"/>
+          <w:szCs w:val="21"/>
+        </w:rPr>
+        <w:t xml:space="preserve"> = (</w:t>
+      </w:r>
+      <w:proofErr w:type="gramStart"/>
       <w:r>
         <w:rPr>
           <w:rFonts w:ascii="Consolas" w:eastAsia="Times New Roman" w:hAnsi="Consolas" w:cs="Times New Roman"/>
@@ -1926,6 +2155,7 @@
         </w:rPr>
         <w:t>(</w:t>
       </w:r>
+      <w:proofErr w:type="gramEnd"/>
       <w:r>
         <w:rPr>
           <w:rFonts w:ascii="Consolas" w:eastAsia="Times New Roman" w:hAnsi="Consolas" w:cs="Times New Roman"/>
@@ -1960,7 +2190,47 @@
           <w:sz w:val="21"/>
           <w:szCs w:val="21"/>
         </w:rPr>
-        <w:t>(current_set_time - previous_set_time)) / MOTOR_SPEED_FACTOR;</w:t>
+        <w:t>(</w:t>
+      </w:r>
+      <w:proofErr w:type="spellStart"/>
+      <w:r>
+        <w:rPr>
+          <w:rFonts w:ascii="Consolas" w:eastAsia="Times New Roman" w:hAnsi="Consolas" w:cs="Times New Roman"/>
+          <w:color w:val="000000"/>
+          <w:sz w:val="21"/>
+          <w:szCs w:val="21"/>
+        </w:rPr>
+        <w:t>current_set_time</w:t>
+      </w:r>
+      <w:proofErr w:type="spellEnd"/>
+      <w:r>
+        <w:rPr>
+          <w:rFonts w:ascii="Consolas" w:eastAsia="Times New Roman" w:hAnsi="Consolas" w:cs="Times New Roman"/>
+          <w:color w:val="000000"/>
+          <w:sz w:val="21"/>
+          <w:szCs w:val="21"/>
+        </w:rPr>
+        <w:t xml:space="preserve"> - </w:t>
+      </w:r>
+      <w:proofErr w:type="spellStart"/>
+      <w:r>
+        <w:rPr>
+          <w:rFonts w:ascii="Consolas" w:eastAsia="Times New Roman" w:hAnsi="Consolas" w:cs="Times New Roman"/>
+          <w:color w:val="000000"/>
+          <w:sz w:val="21"/>
+          <w:szCs w:val="21"/>
+        </w:rPr>
+        <w:t>previous_set_time</w:t>
+      </w:r>
+      <w:proofErr w:type="spellEnd"/>
+      <w:r>
+        <w:rPr>
+          <w:rFonts w:ascii="Consolas" w:eastAsia="Times New Roman" w:hAnsi="Consolas" w:cs="Times New Roman"/>
+          <w:color w:val="000000"/>
+          <w:sz w:val="21"/>
+          <w:szCs w:val="21"/>
+        </w:rPr>
+        <w:t>)) / MOTOR_SPEED_FACTOR;</w:t>
       </w:r>
     </w:p>
     <w:p>
@@ -1981,7 +2251,47 @@
           <w:sz w:val="21"/>
           <w:szCs w:val="21"/>
         </w:rPr>
-        <w:t>  previous_set_time = current_set_time;</w:t>
+        <w:t xml:space="preserve">  </w:t>
+      </w:r>
+      <w:proofErr w:type="spellStart"/>
+      <w:r>
+        <w:rPr>
+          <w:rFonts w:ascii="Consolas" w:eastAsia="Times New Roman" w:hAnsi="Consolas" w:cs="Times New Roman"/>
+          <w:color w:val="000000"/>
+          <w:sz w:val="21"/>
+          <w:szCs w:val="21"/>
+        </w:rPr>
+        <w:t>previous_set_time</w:t>
+      </w:r>
+      <w:proofErr w:type="spellEnd"/>
+      <w:r>
+        <w:rPr>
+          <w:rFonts w:ascii="Consolas" w:eastAsia="Times New Roman" w:hAnsi="Consolas" w:cs="Times New Roman"/>
+          <w:color w:val="000000"/>
+          <w:sz w:val="21"/>
+          <w:szCs w:val="21"/>
+        </w:rPr>
+        <w:t xml:space="preserve"> = </w:t>
+      </w:r>
+      <w:proofErr w:type="spellStart"/>
+      <w:r>
+        <w:rPr>
+          <w:rFonts w:ascii="Consolas" w:eastAsia="Times New Roman" w:hAnsi="Consolas" w:cs="Times New Roman"/>
+          <w:color w:val="000000"/>
+          <w:sz w:val="21"/>
+          <w:szCs w:val="21"/>
+        </w:rPr>
+        <w:t>current_set_time</w:t>
+      </w:r>
+      <w:proofErr w:type="spellEnd"/>
+      <w:r>
+        <w:rPr>
+          <w:rFonts w:ascii="Consolas" w:eastAsia="Times New Roman" w:hAnsi="Consolas" w:cs="Times New Roman"/>
+          <w:color w:val="000000"/>
+          <w:sz w:val="21"/>
+          <w:szCs w:val="21"/>
+        </w:rPr>
+        <w:t>;</w:t>
       </w:r>
     </w:p>
     <w:p>
@@ -2024,6 +2334,7 @@
         <w:br/>
         <w:t xml:space="preserve">This function get the parameter </w:t>
       </w:r>
+      <w:proofErr w:type="spellStart"/>
       <w:r>
         <w:rPr>
           <w:rFonts w:ascii="Consolas" w:eastAsia="Times New Roman" w:hAnsi="Consolas" w:cs="Times New Roman"/>
@@ -2033,6 +2344,7 @@
         </w:rPr>
         <w:t>dir</w:t>
       </w:r>
+      <w:proofErr w:type="spellEnd"/>
       <w:r>
         <w:t xml:space="preserve"> to decide</w:t>
       </w:r>
@@ -2082,8 +2394,30 @@
           <w:sz w:val="21"/>
           <w:szCs w:val="21"/>
         </w:rPr>
-        <w:t xml:space="preserve"> turnMotor(</w:t>
-      </w:r>
+        <w:t xml:space="preserve"> </w:t>
+      </w:r>
+      <w:proofErr w:type="spellStart"/>
+      <w:proofErr w:type="gramStart"/>
+      <w:r>
+        <w:rPr>
+          <w:rFonts w:ascii="Consolas" w:eastAsia="Times New Roman" w:hAnsi="Consolas" w:cs="Times New Roman"/>
+          <w:color w:val="000000"/>
+          <w:sz w:val="21"/>
+          <w:szCs w:val="21"/>
+        </w:rPr>
+        <w:t>turnMotor</w:t>
+      </w:r>
+      <w:proofErr w:type="spellEnd"/>
+      <w:r>
+        <w:rPr>
+          <w:rFonts w:ascii="Consolas" w:eastAsia="Times New Roman" w:hAnsi="Consolas" w:cs="Times New Roman"/>
+          <w:color w:val="000000"/>
+          <w:sz w:val="21"/>
+          <w:szCs w:val="21"/>
+        </w:rPr>
+        <w:t>(</w:t>
+      </w:r>
+      <w:proofErr w:type="gramEnd"/>
       <w:r>
         <w:rPr>
           <w:rFonts w:ascii="Consolas" w:eastAsia="Times New Roman" w:hAnsi="Consolas" w:cs="Times New Roman"/>
@@ -2100,8 +2434,29 @@
           <w:sz w:val="21"/>
           <w:szCs w:val="21"/>
         </w:rPr>
-        <w:t xml:space="preserve"> dir, </w:t>
-      </w:r>
+        <w:t xml:space="preserve"> </w:t>
+      </w:r>
+      <w:proofErr w:type="spellStart"/>
+      <w:r>
+        <w:rPr>
+          <w:rFonts w:ascii="Consolas" w:eastAsia="Times New Roman" w:hAnsi="Consolas" w:cs="Times New Roman"/>
+          <w:color w:val="000000"/>
+          <w:sz w:val="21"/>
+          <w:szCs w:val="21"/>
+        </w:rPr>
+        <w:t>dir</w:t>
+      </w:r>
+      <w:proofErr w:type="spellEnd"/>
+      <w:r>
+        <w:rPr>
+          <w:rFonts w:ascii="Consolas" w:eastAsia="Times New Roman" w:hAnsi="Consolas" w:cs="Times New Roman"/>
+          <w:color w:val="000000"/>
+          <w:sz w:val="21"/>
+          <w:szCs w:val="21"/>
+        </w:rPr>
+        <w:t xml:space="preserve">, </w:t>
+      </w:r>
+      <w:proofErr w:type="spellStart"/>
       <w:r>
         <w:rPr>
           <w:rFonts w:ascii="Consolas" w:eastAsia="Times New Roman" w:hAnsi="Consolas" w:cs="Times New Roman"/>
@@ -2111,6 +2466,7 @@
         </w:rPr>
         <w:t>int</w:t>
       </w:r>
+      <w:proofErr w:type="spellEnd"/>
       <w:r>
         <w:rPr>
           <w:rFonts w:ascii="Consolas" w:eastAsia="Times New Roman" w:hAnsi="Consolas" w:cs="Times New Roman"/>
@@ -2160,7 +2516,38 @@
           <w:sz w:val="21"/>
           <w:szCs w:val="21"/>
         </w:rPr>
-        <w:t xml:space="preserve">    analogWrite(MOTOR_CTRL_PIN_1, </w:t>
+        <w:t xml:space="preserve">    </w:t>
+      </w:r>
+      <w:proofErr w:type="spellStart"/>
+      <w:proofErr w:type="gramStart"/>
+      <w:r>
+        <w:rPr>
+          <w:rFonts w:ascii="Consolas" w:eastAsia="Times New Roman" w:hAnsi="Consolas" w:cs="Times New Roman"/>
+          <w:color w:val="000000"/>
+          <w:sz w:val="21"/>
+          <w:szCs w:val="21"/>
+        </w:rPr>
+        <w:t>analogWrite</w:t>
+      </w:r>
+      <w:proofErr w:type="spellEnd"/>
+      <w:r>
+        <w:rPr>
+          <w:rFonts w:ascii="Consolas" w:eastAsia="Times New Roman" w:hAnsi="Consolas" w:cs="Times New Roman"/>
+          <w:color w:val="000000"/>
+          <w:sz w:val="21"/>
+          <w:szCs w:val="21"/>
+        </w:rPr>
+        <w:t>(</w:t>
+      </w:r>
+      <w:proofErr w:type="gramEnd"/>
+      <w:r>
+        <w:rPr>
+          <w:rFonts w:ascii="Consolas" w:eastAsia="Times New Roman" w:hAnsi="Consolas" w:cs="Times New Roman"/>
+          <w:color w:val="000000"/>
+          <w:sz w:val="21"/>
+          <w:szCs w:val="21"/>
+        </w:rPr>
+        <w:t xml:space="preserve">MOTOR_CTRL_PIN_1, </w:t>
       </w:r>
       <w:r>
         <w:rPr>
@@ -2178,7 +2565,27 @@
           <w:sz w:val="21"/>
           <w:szCs w:val="21"/>
         </w:rPr>
-        <w:t xml:space="preserve">(dir) * </w:t>
+        <w:t>(</w:t>
+      </w:r>
+      <w:proofErr w:type="spellStart"/>
+      <w:r>
+        <w:rPr>
+          <w:rFonts w:ascii="Consolas" w:eastAsia="Times New Roman" w:hAnsi="Consolas" w:cs="Times New Roman"/>
+          <w:color w:val="000000"/>
+          <w:sz w:val="21"/>
+          <w:szCs w:val="21"/>
+        </w:rPr>
+        <w:t>dir</w:t>
+      </w:r>
+      <w:proofErr w:type="spellEnd"/>
+      <w:r>
+        <w:rPr>
+          <w:rFonts w:ascii="Consolas" w:eastAsia="Times New Roman" w:hAnsi="Consolas" w:cs="Times New Roman"/>
+          <w:color w:val="000000"/>
+          <w:sz w:val="21"/>
+          <w:szCs w:val="21"/>
+        </w:rPr>
+        <w:t xml:space="preserve">) * </w:t>
       </w:r>
       <w:r>
         <w:rPr>
@@ -2217,7 +2624,38 @@
           <w:sz w:val="21"/>
           <w:szCs w:val="21"/>
         </w:rPr>
-        <w:t xml:space="preserve">    analogWrite(MOTOR_CTRL_PIN_2, </w:t>
+        <w:t xml:space="preserve">    </w:t>
+      </w:r>
+      <w:proofErr w:type="spellStart"/>
+      <w:proofErr w:type="gramStart"/>
+      <w:r>
+        <w:rPr>
+          <w:rFonts w:ascii="Consolas" w:eastAsia="Times New Roman" w:hAnsi="Consolas" w:cs="Times New Roman"/>
+          <w:color w:val="000000"/>
+          <w:sz w:val="21"/>
+          <w:szCs w:val="21"/>
+        </w:rPr>
+        <w:t>analogWrite</w:t>
+      </w:r>
+      <w:proofErr w:type="spellEnd"/>
+      <w:r>
+        <w:rPr>
+          <w:rFonts w:ascii="Consolas" w:eastAsia="Times New Roman" w:hAnsi="Consolas" w:cs="Times New Roman"/>
+          <w:color w:val="000000"/>
+          <w:sz w:val="21"/>
+          <w:szCs w:val="21"/>
+        </w:rPr>
+        <w:t>(</w:t>
+      </w:r>
+      <w:proofErr w:type="gramEnd"/>
+      <w:r>
+        <w:rPr>
+          <w:rFonts w:ascii="Consolas" w:eastAsia="Times New Roman" w:hAnsi="Consolas" w:cs="Times New Roman"/>
+          <w:color w:val="000000"/>
+          <w:sz w:val="21"/>
+          <w:szCs w:val="21"/>
+        </w:rPr>
+        <w:t xml:space="preserve">MOTOR_CTRL_PIN_2, </w:t>
       </w:r>
       <w:r>
         <w:rPr>
@@ -2235,7 +2673,27 @@
           <w:sz w:val="21"/>
           <w:szCs w:val="21"/>
         </w:rPr>
-        <w:t xml:space="preserve">(!dir) * </w:t>
+        <w:t>(!</w:t>
+      </w:r>
+      <w:proofErr w:type="spellStart"/>
+      <w:r>
+        <w:rPr>
+          <w:rFonts w:ascii="Consolas" w:eastAsia="Times New Roman" w:hAnsi="Consolas" w:cs="Times New Roman"/>
+          <w:color w:val="000000"/>
+          <w:sz w:val="21"/>
+          <w:szCs w:val="21"/>
+        </w:rPr>
+        <w:t>dir</w:t>
+      </w:r>
+      <w:proofErr w:type="spellEnd"/>
+      <w:r>
+        <w:rPr>
+          <w:rFonts w:ascii="Consolas" w:eastAsia="Times New Roman" w:hAnsi="Consolas" w:cs="Times New Roman"/>
+          <w:color w:val="000000"/>
+          <w:sz w:val="21"/>
+          <w:szCs w:val="21"/>
+        </w:rPr>
+        <w:t xml:space="preserve">) * </w:t>
       </w:r>
       <w:r>
         <w:rPr>
@@ -2323,7 +2781,27 @@
           <w:sz w:val="21"/>
           <w:szCs w:val="21"/>
         </w:rPr>
-        <w:t xml:space="preserve"> setup()</w:t>
+        <w:t xml:space="preserve"> </w:t>
+      </w:r>
+      <w:proofErr w:type="gramStart"/>
+      <w:r>
+        <w:rPr>
+          <w:rFonts w:ascii="Consolas" w:eastAsia="Times New Roman" w:hAnsi="Consolas" w:cs="Times New Roman"/>
+          <w:color w:val="000000"/>
+          <w:sz w:val="21"/>
+          <w:szCs w:val="21"/>
+        </w:rPr>
+        <w:t>setup(</w:t>
+      </w:r>
+      <w:proofErr w:type="gramEnd"/>
+      <w:r>
+        <w:rPr>
+          <w:rFonts w:ascii="Consolas" w:eastAsia="Times New Roman" w:hAnsi="Consolas" w:cs="Times New Roman"/>
+          <w:color w:val="000000"/>
+          <w:sz w:val="21"/>
+          <w:szCs w:val="21"/>
+        </w:rPr>
+        <w:t>)</w:t>
       </w:r>
     </w:p>
     <w:p>
@@ -2365,7 +2843,38 @@
           <w:sz w:val="21"/>
           <w:szCs w:val="21"/>
         </w:rPr>
-        <w:t>    pinMode(MOTOR_CTRL_PIN_1, OUTPUT);</w:t>
+        <w:t xml:space="preserve">    </w:t>
+      </w:r>
+      <w:proofErr w:type="spellStart"/>
+      <w:proofErr w:type="gramStart"/>
+      <w:r>
+        <w:rPr>
+          <w:rFonts w:ascii="Consolas" w:eastAsia="Times New Roman" w:hAnsi="Consolas" w:cs="Times New Roman"/>
+          <w:color w:val="000000"/>
+          <w:sz w:val="21"/>
+          <w:szCs w:val="21"/>
+        </w:rPr>
+        <w:t>pinMode</w:t>
+      </w:r>
+      <w:proofErr w:type="spellEnd"/>
+      <w:r>
+        <w:rPr>
+          <w:rFonts w:ascii="Consolas" w:eastAsia="Times New Roman" w:hAnsi="Consolas" w:cs="Times New Roman"/>
+          <w:color w:val="000000"/>
+          <w:sz w:val="21"/>
+          <w:szCs w:val="21"/>
+        </w:rPr>
+        <w:t>(</w:t>
+      </w:r>
+      <w:proofErr w:type="gramEnd"/>
+      <w:r>
+        <w:rPr>
+          <w:rFonts w:ascii="Consolas" w:eastAsia="Times New Roman" w:hAnsi="Consolas" w:cs="Times New Roman"/>
+          <w:color w:val="000000"/>
+          <w:sz w:val="21"/>
+          <w:szCs w:val="21"/>
+        </w:rPr>
+        <w:t>MOTOR_CTRL_PIN_1, OUTPUT);</w:t>
       </w:r>
     </w:p>
     <w:p>
@@ -2386,7 +2895,38 @@
           <w:sz w:val="21"/>
           <w:szCs w:val="21"/>
         </w:rPr>
-        <w:t>    pinMode(MOTOR_CTRL_PIN_2, OUTPUT);</w:t>
+        <w:t xml:space="preserve">    </w:t>
+      </w:r>
+      <w:proofErr w:type="spellStart"/>
+      <w:proofErr w:type="gramStart"/>
+      <w:r>
+        <w:rPr>
+          <w:rFonts w:ascii="Consolas" w:eastAsia="Times New Roman" w:hAnsi="Consolas" w:cs="Times New Roman"/>
+          <w:color w:val="000000"/>
+          <w:sz w:val="21"/>
+          <w:szCs w:val="21"/>
+        </w:rPr>
+        <w:t>pinMode</w:t>
+      </w:r>
+      <w:proofErr w:type="spellEnd"/>
+      <w:r>
+        <w:rPr>
+          <w:rFonts w:ascii="Consolas" w:eastAsia="Times New Roman" w:hAnsi="Consolas" w:cs="Times New Roman"/>
+          <w:color w:val="000000"/>
+          <w:sz w:val="21"/>
+          <w:szCs w:val="21"/>
+        </w:rPr>
+        <w:t>(</w:t>
+      </w:r>
+      <w:proofErr w:type="gramEnd"/>
+      <w:r>
+        <w:rPr>
+          <w:rFonts w:ascii="Consolas" w:eastAsia="Times New Roman" w:hAnsi="Consolas" w:cs="Times New Roman"/>
+          <w:color w:val="000000"/>
+          <w:sz w:val="21"/>
+          <w:szCs w:val="21"/>
+        </w:rPr>
+        <w:t>MOTOR_CTRL_PIN_2, OUTPUT);</w:t>
       </w:r>
     </w:p>
     <w:p>
@@ -2407,7 +2947,38 @@
           <w:sz w:val="21"/>
           <w:szCs w:val="21"/>
         </w:rPr>
-        <w:t>    pinMode(SENSOR_READ_PIN, INPUT_PULLUP);</w:t>
+        <w:t xml:space="preserve">    </w:t>
+      </w:r>
+      <w:proofErr w:type="spellStart"/>
+      <w:proofErr w:type="gramStart"/>
+      <w:r>
+        <w:rPr>
+          <w:rFonts w:ascii="Consolas" w:eastAsia="Times New Roman" w:hAnsi="Consolas" w:cs="Times New Roman"/>
+          <w:color w:val="000000"/>
+          <w:sz w:val="21"/>
+          <w:szCs w:val="21"/>
+        </w:rPr>
+        <w:t>pinMode</w:t>
+      </w:r>
+      <w:proofErr w:type="spellEnd"/>
+      <w:r>
+        <w:rPr>
+          <w:rFonts w:ascii="Consolas" w:eastAsia="Times New Roman" w:hAnsi="Consolas" w:cs="Times New Roman"/>
+          <w:color w:val="000000"/>
+          <w:sz w:val="21"/>
+          <w:szCs w:val="21"/>
+        </w:rPr>
+        <w:t>(</w:t>
+      </w:r>
+      <w:proofErr w:type="gramEnd"/>
+      <w:r>
+        <w:rPr>
+          <w:rFonts w:ascii="Consolas" w:eastAsia="Times New Roman" w:hAnsi="Consolas" w:cs="Times New Roman"/>
+          <w:color w:val="000000"/>
+          <w:sz w:val="21"/>
+          <w:szCs w:val="21"/>
+        </w:rPr>
+        <w:t>SENSOR_READ_PIN, INPUT_PULLUP);</w:t>
       </w:r>
     </w:p>
     <w:p>
@@ -2428,7 +2999,38 @@
           <w:sz w:val="21"/>
           <w:szCs w:val="21"/>
         </w:rPr>
-        <w:t>    pinMode(DIRECTION_PIN, INPUT_PULLUP);</w:t>
+        <w:t xml:space="preserve">    </w:t>
+      </w:r>
+      <w:proofErr w:type="spellStart"/>
+      <w:proofErr w:type="gramStart"/>
+      <w:r>
+        <w:rPr>
+          <w:rFonts w:ascii="Consolas" w:eastAsia="Times New Roman" w:hAnsi="Consolas" w:cs="Times New Roman"/>
+          <w:color w:val="000000"/>
+          <w:sz w:val="21"/>
+          <w:szCs w:val="21"/>
+        </w:rPr>
+        <w:t>pinMode</w:t>
+      </w:r>
+      <w:proofErr w:type="spellEnd"/>
+      <w:r>
+        <w:rPr>
+          <w:rFonts w:ascii="Consolas" w:eastAsia="Times New Roman" w:hAnsi="Consolas" w:cs="Times New Roman"/>
+          <w:color w:val="000000"/>
+          <w:sz w:val="21"/>
+          <w:szCs w:val="21"/>
+        </w:rPr>
+        <w:t>(</w:t>
+      </w:r>
+      <w:proofErr w:type="gramEnd"/>
+      <w:r>
+        <w:rPr>
+          <w:rFonts w:ascii="Consolas" w:eastAsia="Times New Roman" w:hAnsi="Consolas" w:cs="Times New Roman"/>
+          <w:color w:val="000000"/>
+          <w:sz w:val="21"/>
+          <w:szCs w:val="21"/>
+        </w:rPr>
+        <w:t>DIRECTION_PIN, INPUT_PULLUP);</w:t>
       </w:r>
     </w:p>
     <w:p>
@@ -2470,7 +3072,67 @@
           <w:sz w:val="21"/>
           <w:szCs w:val="21"/>
         </w:rPr>
-        <w:t>    attachInterrupt(digitalPinToInterrupt(SENSOR_READ_PIN), caculateSpeed, RISING);</w:t>
+        <w:t xml:space="preserve">    </w:t>
+      </w:r>
+      <w:proofErr w:type="spellStart"/>
+      <w:r>
+        <w:rPr>
+          <w:rFonts w:ascii="Consolas" w:eastAsia="Times New Roman" w:hAnsi="Consolas" w:cs="Times New Roman"/>
+          <w:color w:val="000000"/>
+          <w:sz w:val="21"/>
+          <w:szCs w:val="21"/>
+        </w:rPr>
+        <w:t>attachInterrupt</w:t>
+      </w:r>
+      <w:proofErr w:type="spellEnd"/>
+      <w:r>
+        <w:rPr>
+          <w:rFonts w:ascii="Consolas" w:eastAsia="Times New Roman" w:hAnsi="Consolas" w:cs="Times New Roman"/>
+          <w:color w:val="000000"/>
+          <w:sz w:val="21"/>
+          <w:szCs w:val="21"/>
+        </w:rPr>
+        <w:t>(</w:t>
+      </w:r>
+      <w:proofErr w:type="spellStart"/>
+      <w:r>
+        <w:rPr>
+          <w:rFonts w:ascii="Consolas" w:eastAsia="Times New Roman" w:hAnsi="Consolas" w:cs="Times New Roman"/>
+          <w:color w:val="000000"/>
+          <w:sz w:val="21"/>
+          <w:szCs w:val="21"/>
+        </w:rPr>
+        <w:t>digitalPinToInterrupt</w:t>
+      </w:r>
+      <w:proofErr w:type="spellEnd"/>
+      <w:r>
+        <w:rPr>
+          <w:rFonts w:ascii="Consolas" w:eastAsia="Times New Roman" w:hAnsi="Consolas" w:cs="Times New Roman"/>
+          <w:color w:val="000000"/>
+          <w:sz w:val="21"/>
+          <w:szCs w:val="21"/>
+        </w:rPr>
+        <w:t xml:space="preserve">(SENSOR_READ_PIN), </w:t>
+      </w:r>
+      <w:proofErr w:type="spellStart"/>
+      <w:r>
+        <w:rPr>
+          <w:rFonts w:ascii="Consolas" w:eastAsia="Times New Roman" w:hAnsi="Consolas" w:cs="Times New Roman"/>
+          <w:color w:val="000000"/>
+          <w:sz w:val="21"/>
+          <w:szCs w:val="21"/>
+        </w:rPr>
+        <w:t>caculateSpeed</w:t>
+      </w:r>
+      <w:proofErr w:type="spellEnd"/>
+      <w:r>
+        <w:rPr>
+          <w:rFonts w:ascii="Consolas" w:eastAsia="Times New Roman" w:hAnsi="Consolas" w:cs="Times New Roman"/>
+          <w:color w:val="000000"/>
+          <w:sz w:val="21"/>
+          <w:szCs w:val="21"/>
+        </w:rPr>
+        <w:t>, RISING);</w:t>
       </w:r>
     </w:p>
     <w:p>
@@ -2513,7 +3175,27 @@
           <w:sz w:val="21"/>
           <w:szCs w:val="21"/>
         </w:rPr>
-        <w:t>    Serial.begin(</w:t>
+        <w:t xml:space="preserve">    </w:t>
+      </w:r>
+      <w:proofErr w:type="spellStart"/>
+      <w:r>
+        <w:rPr>
+          <w:rFonts w:ascii="Consolas" w:eastAsia="Times New Roman" w:hAnsi="Consolas" w:cs="Times New Roman"/>
+          <w:color w:val="000000"/>
+          <w:sz w:val="21"/>
+          <w:szCs w:val="21"/>
+        </w:rPr>
+        <w:t>Serial.begin</w:t>
+      </w:r>
+      <w:proofErr w:type="spellEnd"/>
+      <w:r>
+        <w:rPr>
+          <w:rFonts w:ascii="Consolas" w:eastAsia="Times New Roman" w:hAnsi="Consolas" w:cs="Times New Roman"/>
+          <w:color w:val="000000"/>
+          <w:sz w:val="21"/>
+          <w:szCs w:val="21"/>
+        </w:rPr>
+        <w:t>(</w:t>
       </w:r>
       <w:r>
         <w:rPr>
@@ -2573,7 +3255,47 @@
           <w:sz w:val="21"/>
           <w:szCs w:val="21"/>
         </w:rPr>
-        <w:t>    previous_set_time = micros();</w:t>
+        <w:t xml:space="preserve">    </w:t>
+      </w:r>
+      <w:proofErr w:type="spellStart"/>
+      <w:r>
+        <w:rPr>
+          <w:rFonts w:ascii="Consolas" w:eastAsia="Times New Roman" w:hAnsi="Consolas" w:cs="Times New Roman"/>
+          <w:color w:val="000000"/>
+          <w:sz w:val="21"/>
+          <w:szCs w:val="21"/>
+        </w:rPr>
+        <w:t>previous_set_time</w:t>
+      </w:r>
+      <w:proofErr w:type="spellEnd"/>
+      <w:r>
+        <w:rPr>
+          <w:rFonts w:ascii="Consolas" w:eastAsia="Times New Roman" w:hAnsi="Consolas" w:cs="Times New Roman"/>
+          <w:color w:val="000000"/>
+          <w:sz w:val="21"/>
+          <w:szCs w:val="21"/>
+        </w:rPr>
+        <w:t xml:space="preserve"> = </w:t>
+      </w:r>
+      <w:proofErr w:type="gramStart"/>
+      <w:r>
+        <w:rPr>
+          <w:rFonts w:ascii="Consolas" w:eastAsia="Times New Roman" w:hAnsi="Consolas" w:cs="Times New Roman"/>
+          <w:color w:val="000000"/>
+          <w:sz w:val="21"/>
+          <w:szCs w:val="21"/>
+        </w:rPr>
+        <w:t>micros(</w:t>
+      </w:r>
+      <w:proofErr w:type="gramEnd"/>
+      <w:r>
+        <w:rPr>
+          <w:rFonts w:ascii="Consolas" w:eastAsia="Times New Roman" w:hAnsi="Consolas" w:cs="Times New Roman"/>
+          <w:color w:val="000000"/>
+          <w:sz w:val="21"/>
+          <w:szCs w:val="21"/>
+        </w:rPr>
+        <w:t>);</w:t>
       </w:r>
     </w:p>
     <w:p>
@@ -2594,7 +3316,47 @@
           <w:sz w:val="21"/>
           <w:szCs w:val="21"/>
         </w:rPr>
-        <w:t>    current_set_time = micros();</w:t>
+        <w:t xml:space="preserve">    </w:t>
+      </w:r>
+      <w:proofErr w:type="spellStart"/>
+      <w:r>
+        <w:rPr>
+          <w:rFonts w:ascii="Consolas" w:eastAsia="Times New Roman" w:hAnsi="Consolas" w:cs="Times New Roman"/>
+          <w:color w:val="000000"/>
+          <w:sz w:val="21"/>
+          <w:szCs w:val="21"/>
+        </w:rPr>
+        <w:t>current_set_time</w:t>
+      </w:r>
+      <w:proofErr w:type="spellEnd"/>
+      <w:r>
+        <w:rPr>
+          <w:rFonts w:ascii="Consolas" w:eastAsia="Times New Roman" w:hAnsi="Consolas" w:cs="Times New Roman"/>
+          <w:color w:val="000000"/>
+          <w:sz w:val="21"/>
+          <w:szCs w:val="21"/>
+        </w:rPr>
+        <w:t xml:space="preserve"> = </w:t>
+      </w:r>
+      <w:proofErr w:type="gramStart"/>
+      <w:r>
+        <w:rPr>
+          <w:rFonts w:ascii="Consolas" w:eastAsia="Times New Roman" w:hAnsi="Consolas" w:cs="Times New Roman"/>
+          <w:color w:val="000000"/>
+          <w:sz w:val="21"/>
+          <w:szCs w:val="21"/>
+        </w:rPr>
+        <w:t>micros(</w:t>
+      </w:r>
+      <w:proofErr w:type="gramEnd"/>
+      <w:r>
+        <w:rPr>
+          <w:rFonts w:ascii="Consolas" w:eastAsia="Times New Roman" w:hAnsi="Consolas" w:cs="Times New Roman"/>
+          <w:color w:val="000000"/>
+          <w:sz w:val="21"/>
+          <w:szCs w:val="21"/>
+        </w:rPr>
+        <w:t>);</w:t>
       </w:r>
     </w:p>
     <w:p>
@@ -2636,7 +3398,38 @@
           <w:sz w:val="21"/>
           <w:szCs w:val="21"/>
         </w:rPr>
-        <w:t xml:space="preserve">    turnMotor(TURN_REWARD, </w:t>
+        <w:t xml:space="preserve">    </w:t>
+      </w:r>
+      <w:proofErr w:type="spellStart"/>
+      <w:proofErr w:type="gramStart"/>
+      <w:r>
+        <w:rPr>
+          <w:rFonts w:ascii="Consolas" w:eastAsia="Times New Roman" w:hAnsi="Consolas" w:cs="Times New Roman"/>
+          <w:color w:val="000000"/>
+          <w:sz w:val="21"/>
+          <w:szCs w:val="21"/>
+        </w:rPr>
+        <w:t>turnMotor</w:t>
+      </w:r>
+      <w:proofErr w:type="spellEnd"/>
+      <w:r>
+        <w:rPr>
+          <w:rFonts w:ascii="Consolas" w:eastAsia="Times New Roman" w:hAnsi="Consolas" w:cs="Times New Roman"/>
+          <w:color w:val="000000"/>
+          <w:sz w:val="21"/>
+          <w:szCs w:val="21"/>
+        </w:rPr>
+        <w:t>(</w:t>
+      </w:r>
+      <w:proofErr w:type="gramEnd"/>
+      <w:r>
+        <w:rPr>
+          <w:rFonts w:ascii="Consolas" w:eastAsia="Times New Roman" w:hAnsi="Consolas" w:cs="Times New Roman"/>
+          <w:color w:val="000000"/>
+          <w:sz w:val="21"/>
+          <w:szCs w:val="21"/>
+        </w:rPr>
+        <w:t xml:space="preserve">TURN_REWARD, </w:t>
       </w:r>
       <w:r>
         <w:rPr>
@@ -2708,8 +3501,6 @@
         </w:rPr>
         <w:t xml:space="preserve">motor </w:t>
       </w:r>
-      <w:bookmarkStart w:id="0" w:name="_GoBack"/>
-      <w:bookmarkEnd w:id="0"/>
       <w:r>
         <w:rPr>
           <w:b/>
@@ -2750,7 +3541,27 @@
           <w:sz w:val="21"/>
           <w:szCs w:val="21"/>
         </w:rPr>
-        <w:t xml:space="preserve"> loop()</w:t>
+        <w:t xml:space="preserve"> </w:t>
+      </w:r>
+      <w:proofErr w:type="gramStart"/>
+      <w:r>
+        <w:rPr>
+          <w:rFonts w:ascii="Consolas" w:eastAsia="Times New Roman" w:hAnsi="Consolas" w:cs="Times New Roman"/>
+          <w:color w:val="000000"/>
+          <w:sz w:val="21"/>
+          <w:szCs w:val="21"/>
+        </w:rPr>
+        <w:t>loop(</w:t>
+      </w:r>
+      <w:proofErr w:type="gramEnd"/>
+      <w:r>
+        <w:rPr>
+          <w:rFonts w:ascii="Consolas" w:eastAsia="Times New Roman" w:hAnsi="Consolas" w:cs="Times New Roman"/>
+          <w:color w:val="000000"/>
+          <w:sz w:val="21"/>
+          <w:szCs w:val="21"/>
+        </w:rPr>
+        <w:t>)</w:t>
       </w:r>
     </w:p>
     <w:p>
@@ -2810,7 +3621,27 @@
           <w:sz w:val="21"/>
           <w:szCs w:val="21"/>
         </w:rPr>
-        <w:t xml:space="preserve"> direction = digitalRead(DIRECTION_PIN);</w:t>
+        <w:t xml:space="preserve"> direction = </w:t>
+      </w:r>
+      <w:proofErr w:type="spellStart"/>
+      <w:r>
+        <w:rPr>
+          <w:rFonts w:ascii="Consolas" w:eastAsia="Times New Roman" w:hAnsi="Consolas" w:cs="Times New Roman"/>
+          <w:color w:val="000000"/>
+          <w:sz w:val="21"/>
+          <w:szCs w:val="21"/>
+        </w:rPr>
+        <w:t>digitalRead</w:t>
+      </w:r>
+      <w:proofErr w:type="spellEnd"/>
+      <w:r>
+        <w:rPr>
+          <w:rFonts w:ascii="Consolas" w:eastAsia="Times New Roman" w:hAnsi="Consolas" w:cs="Times New Roman"/>
+          <w:color w:val="000000"/>
+          <w:sz w:val="21"/>
+          <w:szCs w:val="21"/>
+        </w:rPr>
+        <w:t>(DIRECTION_PIN);</w:t>
       </w:r>
     </w:p>
     <w:p>
@@ -2833,6 +3664,7 @@
         </w:rPr>
         <w:t xml:space="preserve">  </w:t>
       </w:r>
+      <w:proofErr w:type="spellStart"/>
       <w:r>
         <w:rPr>
           <w:rFonts w:ascii="Consolas" w:eastAsia="Times New Roman" w:hAnsi="Consolas" w:cs="Times New Roman"/>
@@ -2842,14 +3674,35 @@
         </w:rPr>
         <w:t>int</w:t>
       </w:r>
-      <w:r>
-        <w:rPr>
-          <w:rFonts w:ascii="Consolas" w:eastAsia="Times New Roman" w:hAnsi="Consolas" w:cs="Times New Roman"/>
-          <w:color w:val="000000"/>
-          <w:sz w:val="21"/>
-          <w:szCs w:val="21"/>
-        </w:rPr>
-        <w:t xml:space="preserve"> speed = analogRead(POT_PIN)/</w:t>
+      <w:proofErr w:type="spellEnd"/>
+      <w:r>
+        <w:rPr>
+          <w:rFonts w:ascii="Consolas" w:eastAsia="Times New Roman" w:hAnsi="Consolas" w:cs="Times New Roman"/>
+          <w:color w:val="000000"/>
+          <w:sz w:val="21"/>
+          <w:szCs w:val="21"/>
+        </w:rPr>
+        <w:t xml:space="preserve"> speed = </w:t>
+      </w:r>
+      <w:proofErr w:type="spellStart"/>
+      <w:r>
+        <w:rPr>
+          <w:rFonts w:ascii="Consolas" w:eastAsia="Times New Roman" w:hAnsi="Consolas" w:cs="Times New Roman"/>
+          <w:color w:val="000000"/>
+          <w:sz w:val="21"/>
+          <w:szCs w:val="21"/>
+        </w:rPr>
+        <w:t>analogRead</w:t>
+      </w:r>
+      <w:proofErr w:type="spellEnd"/>
+      <w:r>
+        <w:rPr>
+          <w:rFonts w:ascii="Consolas" w:eastAsia="Times New Roman" w:hAnsi="Consolas" w:cs="Times New Roman"/>
+          <w:color w:val="000000"/>
+          <w:sz w:val="21"/>
+          <w:szCs w:val="21"/>
+        </w:rPr>
+        <w:t>(POT_PIN)/</w:t>
       </w:r>
       <w:r>
         <w:rPr>
@@ -2888,7 +3741,38 @@
           <w:sz w:val="21"/>
           <w:szCs w:val="21"/>
         </w:rPr>
-        <w:t>  turnMotor(direction, speed);</w:t>
+        <w:t xml:space="preserve">  </w:t>
+      </w:r>
+      <w:proofErr w:type="spellStart"/>
+      <w:proofErr w:type="gramStart"/>
+      <w:r>
+        <w:rPr>
+          <w:rFonts w:ascii="Consolas" w:eastAsia="Times New Roman" w:hAnsi="Consolas" w:cs="Times New Roman"/>
+          <w:color w:val="000000"/>
+          <w:sz w:val="21"/>
+          <w:szCs w:val="21"/>
+        </w:rPr>
+        <w:t>turnMotor</w:t>
+      </w:r>
+      <w:proofErr w:type="spellEnd"/>
+      <w:r>
+        <w:rPr>
+          <w:rFonts w:ascii="Consolas" w:eastAsia="Times New Roman" w:hAnsi="Consolas" w:cs="Times New Roman"/>
+          <w:color w:val="000000"/>
+          <w:sz w:val="21"/>
+          <w:szCs w:val="21"/>
+        </w:rPr>
+        <w:t>(</w:t>
+      </w:r>
+      <w:proofErr w:type="gramEnd"/>
+      <w:r>
+        <w:rPr>
+          <w:rFonts w:ascii="Consolas" w:eastAsia="Times New Roman" w:hAnsi="Consolas" w:cs="Times New Roman"/>
+          <w:color w:val="000000"/>
+          <w:sz w:val="21"/>
+          <w:szCs w:val="21"/>
+        </w:rPr>
+        <w:t>direction, speed);</w:t>
       </w:r>
     </w:p>
     <w:p>
@@ -2932,6 +3816,7 @@
         </w:rPr>
         <w:t xml:space="preserve">  </w:t>
       </w:r>
+      <w:proofErr w:type="gramStart"/>
       <w:r>
         <w:rPr>
           <w:rFonts w:ascii="Consolas" w:eastAsia="Times New Roman" w:hAnsi="Consolas" w:cs="Times New Roman"/>
@@ -2948,7 +3833,17 @@
           <w:sz w:val="21"/>
           <w:szCs w:val="21"/>
         </w:rPr>
-        <w:t>(direction == TURN_FORWARD)</w:t>
+        <w:t>(</w:t>
+      </w:r>
+      <w:proofErr w:type="gramEnd"/>
+      <w:r>
+        <w:rPr>
+          <w:rFonts w:ascii="Consolas" w:eastAsia="Times New Roman" w:hAnsi="Consolas" w:cs="Times New Roman"/>
+          <w:color w:val="000000"/>
+          <w:sz w:val="21"/>
+          <w:szCs w:val="21"/>
+        </w:rPr>
+        <w:t>direction == TURN_FORWARD)</w:t>
       </w:r>
     </w:p>
     <w:p>
@@ -2990,7 +3885,27 @@
           <w:sz w:val="21"/>
           <w:szCs w:val="21"/>
         </w:rPr>
-        <w:t>    Serial.print(</w:t>
+        <w:t xml:space="preserve">    </w:t>
+      </w:r>
+      <w:proofErr w:type="spellStart"/>
+      <w:r>
+        <w:rPr>
+          <w:rFonts w:ascii="Consolas" w:eastAsia="Times New Roman" w:hAnsi="Consolas" w:cs="Times New Roman"/>
+          <w:color w:val="000000"/>
+          <w:sz w:val="21"/>
+          <w:szCs w:val="21"/>
+        </w:rPr>
+        <w:t>Serial.print</w:t>
+      </w:r>
+      <w:proofErr w:type="spellEnd"/>
+      <w:r>
+        <w:rPr>
+          <w:rFonts w:ascii="Consolas" w:eastAsia="Times New Roman" w:hAnsi="Consolas" w:cs="Times New Roman"/>
+          <w:color w:val="000000"/>
+          <w:sz w:val="21"/>
+          <w:szCs w:val="21"/>
+        </w:rPr>
+        <w:t>(</w:t>
       </w:r>
       <w:r>
         <w:rPr>
@@ -3070,6 +3985,7 @@
         </w:rPr>
         <w:t xml:space="preserve"> </w:t>
       </w:r>
+      <w:proofErr w:type="gramStart"/>
       <w:r>
         <w:rPr>
           <w:rFonts w:ascii="Consolas" w:eastAsia="Times New Roman" w:hAnsi="Consolas" w:cs="Times New Roman"/>
@@ -3086,7 +4002,17 @@
           <w:sz w:val="21"/>
           <w:szCs w:val="21"/>
         </w:rPr>
-        <w:t>(direction == TURN_REWARD)</w:t>
+        <w:t>(</w:t>
+      </w:r>
+      <w:proofErr w:type="gramEnd"/>
+      <w:r>
+        <w:rPr>
+          <w:rFonts w:ascii="Consolas" w:eastAsia="Times New Roman" w:hAnsi="Consolas" w:cs="Times New Roman"/>
+          <w:color w:val="000000"/>
+          <w:sz w:val="21"/>
+          <w:szCs w:val="21"/>
+        </w:rPr>
+        <w:t>direction == TURN_REWARD)</w:t>
       </w:r>
     </w:p>
     <w:p>
@@ -3128,7 +4054,27 @@
           <w:sz w:val="21"/>
           <w:szCs w:val="21"/>
         </w:rPr>
-        <w:t>    Serial.print(</w:t>
+        <w:t xml:space="preserve">    </w:t>
+      </w:r>
+      <w:proofErr w:type="spellStart"/>
+      <w:r>
+        <w:rPr>
+          <w:rFonts w:ascii="Consolas" w:eastAsia="Times New Roman" w:hAnsi="Consolas" w:cs="Times New Roman"/>
+          <w:color w:val="000000"/>
+          <w:sz w:val="21"/>
+          <w:szCs w:val="21"/>
+        </w:rPr>
+        <w:t>Serial.print</w:t>
+      </w:r>
+      <w:proofErr w:type="spellEnd"/>
+      <w:r>
+        <w:rPr>
+          <w:rFonts w:ascii="Consolas" w:eastAsia="Times New Roman" w:hAnsi="Consolas" w:cs="Times New Roman"/>
+          <w:color w:val="000000"/>
+          <w:sz w:val="21"/>
+          <w:szCs w:val="21"/>
+        </w:rPr>
+        <w:t>(</w:t>
       </w:r>
       <w:r>
         <w:rPr>
@@ -3188,7 +4134,27 @@
           <w:sz w:val="21"/>
           <w:szCs w:val="21"/>
         </w:rPr>
-        <w:t>  Serial.print(</w:t>
+        <w:t xml:space="preserve">  </w:t>
+      </w:r>
+      <w:proofErr w:type="spellStart"/>
+      <w:r>
+        <w:rPr>
+          <w:rFonts w:ascii="Consolas" w:eastAsia="Times New Roman" w:hAnsi="Consolas" w:cs="Times New Roman"/>
+          <w:color w:val="000000"/>
+          <w:sz w:val="21"/>
+          <w:szCs w:val="21"/>
+        </w:rPr>
+        <w:t>Serial.print</w:t>
+      </w:r>
+      <w:proofErr w:type="spellEnd"/>
+      <w:r>
+        <w:rPr>
+          <w:rFonts w:ascii="Consolas" w:eastAsia="Times New Roman" w:hAnsi="Consolas" w:cs="Times New Roman"/>
+          <w:color w:val="000000"/>
+          <w:sz w:val="21"/>
+          <w:szCs w:val="21"/>
+        </w:rPr>
+        <w:t>(</w:t>
       </w:r>
       <w:r>
         <w:rPr>
@@ -3227,7 +4193,27 @@
           <w:sz w:val="21"/>
           <w:szCs w:val="21"/>
         </w:rPr>
-        <w:t>  Serial.print(</w:t>
+        <w:t xml:space="preserve">  </w:t>
+      </w:r>
+      <w:proofErr w:type="spellStart"/>
+      <w:r>
+        <w:rPr>
+          <w:rFonts w:ascii="Consolas" w:eastAsia="Times New Roman" w:hAnsi="Consolas" w:cs="Times New Roman"/>
+          <w:color w:val="000000"/>
+          <w:sz w:val="21"/>
+          <w:szCs w:val="21"/>
+        </w:rPr>
+        <w:t>Serial.print</w:t>
+      </w:r>
+      <w:proofErr w:type="spellEnd"/>
+      <w:r>
+        <w:rPr>
+          <w:rFonts w:ascii="Consolas" w:eastAsia="Times New Roman" w:hAnsi="Consolas" w:cs="Times New Roman"/>
+          <w:color w:val="000000"/>
+          <w:sz w:val="21"/>
+          <w:szCs w:val="21"/>
+        </w:rPr>
+        <w:t>(</w:t>
       </w:r>
       <w:r>
         <w:rPr>
@@ -3266,7 +4252,47 @@
           <w:sz w:val="21"/>
           <w:szCs w:val="21"/>
         </w:rPr>
-        <w:t>  Serial.println(motor_speed);</w:t>
+        <w:t xml:space="preserve">  </w:t>
+      </w:r>
+      <w:proofErr w:type="spellStart"/>
+      <w:r>
+        <w:rPr>
+          <w:rFonts w:ascii="Consolas" w:eastAsia="Times New Roman" w:hAnsi="Consolas" w:cs="Times New Roman"/>
+          <w:color w:val="000000"/>
+          <w:sz w:val="21"/>
+          <w:szCs w:val="21"/>
+        </w:rPr>
+        <w:t>Serial.println</w:t>
+      </w:r>
+      <w:proofErr w:type="spellEnd"/>
+      <w:r>
+        <w:rPr>
+          <w:rFonts w:ascii="Consolas" w:eastAsia="Times New Roman" w:hAnsi="Consolas" w:cs="Times New Roman"/>
+          <w:color w:val="000000"/>
+          <w:sz w:val="21"/>
+          <w:szCs w:val="21"/>
+        </w:rPr>
+        <w:t>(</w:t>
+      </w:r>
+      <w:proofErr w:type="spellStart"/>
+      <w:r>
+        <w:rPr>
+          <w:rFonts w:ascii="Consolas" w:eastAsia="Times New Roman" w:hAnsi="Consolas" w:cs="Times New Roman"/>
+          <w:color w:val="000000"/>
+          <w:sz w:val="21"/>
+          <w:szCs w:val="21"/>
+        </w:rPr>
+        <w:t>motor_speed</w:t>
+      </w:r>
+      <w:proofErr w:type="spellEnd"/>
+      <w:r>
+        <w:rPr>
+          <w:rFonts w:ascii="Consolas" w:eastAsia="Times New Roman" w:hAnsi="Consolas" w:cs="Times New Roman"/>
+          <w:color w:val="000000"/>
+          <w:sz w:val="21"/>
+          <w:szCs w:val="21"/>
+        </w:rPr>
+        <w:t>);</w:t>
       </w:r>
     </w:p>
     <w:p>
@@ -3308,8 +4334,19 @@
           <w:sz w:val="21"/>
           <w:szCs w:val="21"/>
         </w:rPr>
-        <w:t>  delay(</w:t>
-      </w:r>
+        <w:t xml:space="preserve">  </w:t>
+      </w:r>
+      <w:proofErr w:type="gramStart"/>
+      <w:r>
+        <w:rPr>
+          <w:rFonts w:ascii="Consolas" w:eastAsia="Times New Roman" w:hAnsi="Consolas" w:cs="Times New Roman"/>
+          <w:color w:val="000000"/>
+          <w:sz w:val="21"/>
+          <w:szCs w:val="21"/>
+        </w:rPr>
+        <w:t>delay(</w:t>
+      </w:r>
+      <w:proofErr w:type="gramEnd"/>
       <w:r>
         <w:rPr>
           <w:rFonts w:ascii="Consolas" w:eastAsia="Times New Roman" w:hAnsi="Consolas" w:cs="Times New Roman"/>
@@ -3357,11 +4394,14 @@
     </w:p>
     <w:p>
       <w:r>
+        <w:rPr>
+          <w:noProof/>
+        </w:rPr>
         <w:lastRenderedPageBreak/>
         <w:drawing>
-          <wp:inline distT="0" distB="0" distL="0" distR="0" wp14:anchorId="36239955" wp14:editId="5059E657">
-            <wp:extent cx="5943600" cy="3077845"/>
-            <wp:effectExtent l="0" t="0" r="0" b="8255"/>
+          <wp:inline distT="0" distB="0" distL="0" distR="0" wp14:anchorId="4759739F" wp14:editId="4DB5842F">
+            <wp:extent cx="6088297" cy="3152775"/>
+            <wp:effectExtent l="0" t="0" r="8255" b="0"/>
             <wp:docPr id="3" name="Picture 3"/>
             <wp:cNvGraphicFramePr>
               <a:graphicFrameLocks xmlns:a="http://schemas.openxmlformats.org/drawingml/2006/main" noChangeAspect="1"/>
@@ -3382,7 +4422,7 @@
                   <pic:spPr>
                     <a:xfrm>
                       <a:off x="0" y="0"/>
-                      <a:ext cx="5943600" cy="3077845"/>
+                      <a:ext cx="6094602" cy="3156040"/>
                     </a:xfrm>
                     <a:prstGeom prst="rect">
                       <a:avLst/>
@@ -3393,6 +4433,2302 @@
             </a:graphic>
           </wp:inline>
         </w:drawing>
+      </w:r>
+    </w:p>
+    <w:p/>
+    <w:p>
+      <w:r>
+        <w:rPr>
+          <w:b/>
+          <w:noProof/>
+        </w:rPr>
+        <mc:AlternateContent>
+          <mc:Choice Requires="wps">
+            <w:drawing>
+              <wp:anchor distT="0" distB="0" distL="114300" distR="114300" simplePos="0" relativeHeight="251656189" behindDoc="0" locked="0" layoutInCell="1" allowOverlap="1">
+                <wp:simplePos x="0" y="0"/>
+                <wp:positionH relativeFrom="column">
+                  <wp:posOffset>-352425</wp:posOffset>
+                </wp:positionH>
+                <wp:positionV relativeFrom="paragraph">
+                  <wp:posOffset>304165</wp:posOffset>
+                </wp:positionV>
+                <wp:extent cx="6686550" cy="4486275"/>
+                <wp:effectExtent l="0" t="0" r="19050" b="28575"/>
+                <wp:wrapNone/>
+                <wp:docPr id="45" name="Rectangle 45"/>
+                <wp:cNvGraphicFramePr/>
+                <a:graphic xmlns:a="http://schemas.openxmlformats.org/drawingml/2006/main">
+                  <a:graphicData uri="http://schemas.microsoft.com/office/word/2010/wordprocessingShape">
+                    <wps:wsp>
+                      <wps:cNvSpPr/>
+                      <wps:spPr>
+                        <a:xfrm>
+                          <a:off x="0" y="0"/>
+                          <a:ext cx="6686550" cy="4486275"/>
+                        </a:xfrm>
+                        <a:prstGeom prst="rect">
+                          <a:avLst/>
+                        </a:prstGeom>
+                      </wps:spPr>
+                      <wps:style>
+                        <a:lnRef idx="1">
+                          <a:schemeClr val="accent4"/>
+                        </a:lnRef>
+                        <a:fillRef idx="2">
+                          <a:schemeClr val="accent4"/>
+                        </a:fillRef>
+                        <a:effectRef idx="1">
+                          <a:schemeClr val="accent4"/>
+                        </a:effectRef>
+                        <a:fontRef idx="minor">
+                          <a:schemeClr val="dk1"/>
+                        </a:fontRef>
+                      </wps:style>
+                      <wps:bodyPr rot="0" spcFirstLastPara="0" vertOverflow="overflow" horzOverflow="overflow" vert="horz" wrap="square" lIns="91440" tIns="45720" rIns="91440" bIns="45720" numCol="1" spcCol="0" rtlCol="0" fromWordArt="0" anchor="ctr" anchorCtr="0" forceAA="0" compatLnSpc="1">
+                        <a:prstTxWarp prst="textNoShape">
+                          <a:avLst/>
+                        </a:prstTxWarp>
+                        <a:noAutofit/>
+                      </wps:bodyPr>
+                    </wps:wsp>
+                  </a:graphicData>
+                </a:graphic>
+              </wp:anchor>
+            </w:drawing>
+          </mc:Choice>
+          <mc:Fallback>
+            <w:pict>
+              <v:rect w14:anchorId="24CED644" id="Rectangle 45" o:spid="_x0000_s1026" style="position:absolute;margin-left:-27.75pt;margin-top:23.95pt;width:526.5pt;height:353.25pt;z-index:251656189;visibility:visible;mso-wrap-style:square;mso-wrap-distance-left:9pt;mso-wrap-distance-top:0;mso-wrap-distance-right:9pt;mso-wrap-distance-bottom:0;mso-position-horizontal:absolute;mso-position-horizontal-relative:text;mso-position-vertical:absolute;mso-position-vertical-relative:text;v-text-anchor:middle" o:gfxdata="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" fillcolor="#ffd555 [2167]" strokecolor="#ffc000 [3207]" strokeweight=".5pt">
+                <v:fill color2="#ffcc31 [2615]" rotate="t" colors="0 #ffdd9c;.5 #ffd78e;1 #ffd479" focus="100%" type="gradient">
+                  <o:fill v:ext="view" type="gradientUnscaled"/>
+                </v:fill>
+              </v:rect>
+            </w:pict>
+          </mc:Fallback>
+        </mc:AlternateContent>
+      </w:r>
+      <w:r>
+        <w:rPr>
+          <w:b/>
+        </w:rPr>
+        <w:t>Overview</w:t>
+      </w:r>
+      <w:r>
+        <w:t xml:space="preserve"> </w:t>
+      </w:r>
+      <w:r>
+        <w:rPr>
+          <w:b/>
+        </w:rPr>
+        <w:t>Diagram:</w:t>
+      </w:r>
+    </w:p>
+    <w:p>
+      <w:pPr>
+        <w:rPr>
+          <w:b/>
+        </w:rPr>
+      </w:pPr>
+      <w:r>
+        <w:rPr>
+          <w:b/>
+          <w:noProof/>
+        </w:rPr>
+        <mc:AlternateContent>
+          <mc:Choice Requires="wps">
+            <w:drawing>
+              <wp:anchor distT="0" distB="0" distL="114300" distR="114300" simplePos="0" relativeHeight="251658239" behindDoc="0" locked="0" layoutInCell="1" allowOverlap="1" wp14:anchorId="3DBC5C1D" wp14:editId="7E26AB69">
+                <wp:simplePos x="0" y="0"/>
+                <wp:positionH relativeFrom="column">
+                  <wp:posOffset>-95250</wp:posOffset>
+                </wp:positionH>
+                <wp:positionV relativeFrom="paragraph">
+                  <wp:posOffset>199389</wp:posOffset>
+                </wp:positionV>
+                <wp:extent cx="6172200" cy="1914525"/>
+                <wp:effectExtent l="0" t="0" r="19050" b="28575"/>
+                <wp:wrapNone/>
+                <wp:docPr id="43" name="Text Box 43"/>
+                <wp:cNvGraphicFramePr/>
+                <a:graphic xmlns:a="http://schemas.openxmlformats.org/drawingml/2006/main">
+                  <a:graphicData uri="http://schemas.microsoft.com/office/word/2010/wordprocessingShape">
+                    <wps:wsp>
+                      <wps:cNvSpPr txBox="1"/>
+                      <wps:spPr>
+                        <a:xfrm>
+                          <a:off x="0" y="0"/>
+                          <a:ext cx="6172200" cy="1914525"/>
+                        </a:xfrm>
+                        <a:prstGeom prst="rect">
+                          <a:avLst/>
+                        </a:prstGeom>
+                        <a:solidFill>
+                          <a:schemeClr val="lt1"/>
+                        </a:solidFill>
+                        <a:ln w="6350">
+                          <a:solidFill>
+                            <a:prstClr val="black"/>
+                          </a:solidFill>
+                        </a:ln>
+                      </wps:spPr>
+                      <wps:txbx>
+                        <w:txbxContent>
+                          <w:p>
+                            <w:pPr>
+                              <w:rPr>
+                                <w:b/>
+                              </w:rPr>
+                            </w:pPr>
+                            <w:r>
+                              <w:rPr>
+                                <w:b/>
+                              </w:rPr>
+                              <w:t>Prj1_Main.vi</w:t>
+                            </w:r>
+                          </w:p>
+                        </w:txbxContent>
+                      </wps:txbx>
+                      <wps:bodyPr rot="0" spcFirstLastPara="0" vertOverflow="overflow" horzOverflow="overflow" vert="horz" wrap="square" lIns="91440" tIns="45720" rIns="91440" bIns="45720" numCol="1" spcCol="0" rtlCol="0" fromWordArt="0" anchor="t" anchorCtr="0" forceAA="0" compatLnSpc="1">
+                        <a:prstTxWarp prst="textNoShape">
+                          <a:avLst/>
+                        </a:prstTxWarp>
+                        <a:noAutofit/>
+                      </wps:bodyPr>
+                    </wps:wsp>
+                  </a:graphicData>
+                </a:graphic>
+                <wp14:sizeRelH relativeFrom="margin">
+                  <wp14:pctWidth>0</wp14:pctWidth>
+                </wp14:sizeRelH>
+                <wp14:sizeRelV relativeFrom="margin">
+                  <wp14:pctHeight>0</wp14:pctHeight>
+                </wp14:sizeRelV>
+              </wp:anchor>
+            </w:drawing>
+          </mc:Choice>
+          <mc:Fallback>
+            <w:pict>
+              <v:shapetype w14:anchorId="3DBC5C1D" id="_x0000_t202" coordsize="21600,21600" o:spt="202" path="m,l,21600r21600,l21600,xe">
+                <v:stroke joinstyle="miter"/>
+                <v:path gradientshapeok="t" o:connecttype="rect"/>
+              </v:shapetype>
+              <v:shape id="Text Box 43" o:spid="_x0000_s1026" type="#_x0000_t202" style="position:absolute;margin-left:-7.5pt;margin-top:15.7pt;width:486pt;height:150.75pt;z-index:251658239;visibility:visible;mso-wrap-style:square;mso-width-percent:0;mso-height-percent:0;mso-wrap-distance-left:9pt;mso-wrap-distance-top:0;mso-wrap-distance-right:9pt;mso-wrap-distance-bottom:0;mso-position-horizontal:absolute;mso-position-horizontal-relative:text;mso-position-vertical:absolute;mso-position-vertical-relative:text;mso-width-percent:0;mso-height-percent:0;mso-width-relative:margin;mso-height-relative:margin;v-text-anchor:top" o:gfxdata="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" fillcolor="white [3201]" strokeweight=".5pt">
+                <v:textbox>
+                  <w:txbxContent>
+                    <w:p>
+                      <w:pPr>
+                        <w:rPr>
+                          <w:b/>
+                        </w:rPr>
+                      </w:pPr>
+                      <w:r>
+                        <w:rPr>
+                          <w:b/>
+                        </w:rPr>
+                        <w:t>Prj1_Main.vi</w:t>
+                      </w:r>
+                    </w:p>
+                  </w:txbxContent>
+                </v:textbox>
+              </v:shape>
+            </w:pict>
+          </mc:Fallback>
+        </mc:AlternateContent>
+      </w:r>
+      <w:r>
+        <w:rPr>
+          <w:b/>
+          <w:noProof/>
+        </w:rPr>
+        <mc:AlternateContent>
+          <mc:Choice Requires="wps">
+            <w:drawing>
+              <wp:anchor distT="0" distB="0" distL="114300" distR="114300" simplePos="0" relativeHeight="251688960" behindDoc="0" locked="0" layoutInCell="1" allowOverlap="1" wp14:anchorId="34F81504" wp14:editId="2C4B0336">
+                <wp:simplePos x="0" y="0"/>
+                <wp:positionH relativeFrom="column">
+                  <wp:posOffset>5343525</wp:posOffset>
+                </wp:positionH>
+                <wp:positionV relativeFrom="paragraph">
+                  <wp:posOffset>1180465</wp:posOffset>
+                </wp:positionV>
+                <wp:extent cx="466725" cy="409575"/>
+                <wp:effectExtent l="0" t="0" r="28575" b="28575"/>
+                <wp:wrapNone/>
+                <wp:docPr id="40" name="Rectangle 40"/>
+                <wp:cNvGraphicFramePr/>
+                <a:graphic xmlns:a="http://schemas.openxmlformats.org/drawingml/2006/main">
+                  <a:graphicData uri="http://schemas.microsoft.com/office/word/2010/wordprocessingShape">
+                    <wps:wsp>
+                      <wps:cNvSpPr/>
+                      <wps:spPr>
+                        <a:xfrm>
+                          <a:off x="0" y="0"/>
+                          <a:ext cx="466725" cy="409575"/>
+                        </a:xfrm>
+                        <a:prstGeom prst="rect">
+                          <a:avLst/>
+                        </a:prstGeom>
+                      </wps:spPr>
+                      <wps:style>
+                        <a:lnRef idx="2">
+                          <a:schemeClr val="accent1">
+                            <a:shade val="50000"/>
+                          </a:schemeClr>
+                        </a:lnRef>
+                        <a:fillRef idx="1">
+                          <a:schemeClr val="accent1"/>
+                        </a:fillRef>
+                        <a:effectRef idx="0">
+                          <a:schemeClr val="accent1"/>
+                        </a:effectRef>
+                        <a:fontRef idx="minor">
+                          <a:schemeClr val="lt1"/>
+                        </a:fontRef>
+                      </wps:style>
+                      <wps:txbx>
+                        <w:txbxContent>
+                          <w:p>
+                            <w:pPr>
+                              <w:jc w:val="center"/>
+                            </w:pPr>
+                            <w:r>
+                              <w:t>Port</w:t>
+                            </w:r>
+                          </w:p>
+                        </w:txbxContent>
+                      </wps:txbx>
+                      <wps:bodyPr rot="0" spcFirstLastPara="0" vertOverflow="overflow" horzOverflow="overflow" vert="horz" wrap="square" lIns="91440" tIns="45720" rIns="91440" bIns="45720" numCol="1" spcCol="0" rtlCol="0" fromWordArt="0" anchor="ctr" anchorCtr="0" forceAA="0" compatLnSpc="1">
+                        <a:prstTxWarp prst="textNoShape">
+                          <a:avLst/>
+                        </a:prstTxWarp>
+                        <a:noAutofit/>
+                      </wps:bodyPr>
+                    </wps:wsp>
+                  </a:graphicData>
+                </a:graphic>
+                <wp14:sizeRelH relativeFrom="margin">
+                  <wp14:pctWidth>0</wp14:pctWidth>
+                </wp14:sizeRelH>
+                <wp14:sizeRelV relativeFrom="margin">
+                  <wp14:pctHeight>0</wp14:pctHeight>
+                </wp14:sizeRelV>
+              </wp:anchor>
+            </w:drawing>
+          </mc:Choice>
+          <mc:Fallback>
+            <w:pict>
+              <v:rect w14:anchorId="34F81504" id="Rectangle 40" o:spid="_x0000_s1027" style="position:absolute;margin-left:420.75pt;margin-top:92.95pt;width:36.75pt;height:32.25pt;z-index:251688960;visibility:visible;mso-wrap-style:square;mso-width-percent:0;mso-height-percent:0;mso-wrap-distance-left:9pt;mso-wrap-distance-top:0;mso-wrap-distance-right:9pt;mso-wrap-distance-bottom:0;mso-position-horizontal:absolute;mso-position-horizontal-relative:text;mso-position-vertical:absolute;mso-position-vertical-relative:text;mso-width-percent:0;mso-height-percent:0;mso-width-relative:margin;mso-height-relative:margin;v-text-anchor:middle" o:gfxdata="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" fillcolor="#4472c4 [3204]" strokecolor="#1f3763 [1604]" strokeweight="1pt">
+                <v:textbox>
+                  <w:txbxContent>
+                    <w:p>
+                      <w:pPr>
+                        <w:jc w:val="center"/>
+                      </w:pPr>
+                      <w:r>
+                        <w:t>Port</w:t>
+                      </w:r>
+                    </w:p>
+                  </w:txbxContent>
+                </v:textbox>
+              </v:rect>
+            </w:pict>
+          </mc:Fallback>
+        </mc:AlternateContent>
+      </w:r>
+      <w:r>
+        <w:rPr>
+          <w:b/>
+          <w:noProof/>
+        </w:rPr>
+        <mc:AlternateContent>
+          <mc:Choice Requires="wps">
+            <w:drawing>
+              <wp:anchor distT="0" distB="0" distL="114300" distR="114300" simplePos="0" relativeHeight="251663360" behindDoc="0" locked="0" layoutInCell="1" allowOverlap="1" wp14:anchorId="54C6F067" wp14:editId="6F018BB0">
+                <wp:simplePos x="0" y="0"/>
+                <wp:positionH relativeFrom="margin">
+                  <wp:posOffset>2286000</wp:posOffset>
+                </wp:positionH>
+                <wp:positionV relativeFrom="paragraph">
+                  <wp:posOffset>294640</wp:posOffset>
+                </wp:positionV>
+                <wp:extent cx="1352550" cy="1419225"/>
+                <wp:effectExtent l="0" t="0" r="19050" b="28575"/>
+                <wp:wrapTopAndBottom/>
+                <wp:docPr id="19" name="Rectangle 19"/>
+                <wp:cNvGraphicFramePr/>
+                <a:graphic xmlns:a="http://schemas.openxmlformats.org/drawingml/2006/main">
+                  <a:graphicData uri="http://schemas.microsoft.com/office/word/2010/wordprocessingShape">
+                    <wps:wsp>
+                      <wps:cNvSpPr/>
+                      <wps:spPr>
+                        <a:xfrm>
+                          <a:off x="0" y="0"/>
+                          <a:ext cx="1352550" cy="1419225"/>
+                        </a:xfrm>
+                        <a:prstGeom prst="rect">
+                          <a:avLst/>
+                        </a:prstGeom>
+                      </wps:spPr>
+                      <wps:style>
+                        <a:lnRef idx="2">
+                          <a:schemeClr val="accent5"/>
+                        </a:lnRef>
+                        <a:fillRef idx="1">
+                          <a:schemeClr val="lt1"/>
+                        </a:fillRef>
+                        <a:effectRef idx="0">
+                          <a:schemeClr val="accent5"/>
+                        </a:effectRef>
+                        <a:fontRef idx="minor">
+                          <a:schemeClr val="dk1"/>
+                        </a:fontRef>
+                      </wps:style>
+                      <wps:txbx>
+                        <w:txbxContent>
+                          <w:p>
+                            <w:r>
+                              <w:t>Motor control loop</w:t>
+                            </w:r>
+                            <w:r>
+                              <w:br/>
+                              <w:t>- PID</w:t>
+                            </w:r>
+                            <w:r>
+                              <w:br/>
+                              <w:t>- PID parameter</w:t>
+                            </w:r>
+                            <w:r>
+                              <w:br/>
+                              <w:t xml:space="preserve">- </w:t>
+                            </w:r>
+                            <w:proofErr w:type="spellStart"/>
+                            <w:r>
+                              <w:t>Feed back</w:t>
+                            </w:r>
+                            <w:proofErr w:type="spellEnd"/>
+                            <w:r>
+                              <w:t xml:space="preserve"> Speed</w:t>
+                            </w:r>
+                            <w:r>
+                              <w:br/>
+                              <w:t xml:space="preserve">- </w:t>
+                            </w:r>
+                            <w:proofErr w:type="spellStart"/>
+                            <w:r>
+                              <w:t>Feed back</w:t>
+                            </w:r>
+                            <w:proofErr w:type="spellEnd"/>
+                            <w:r>
+                              <w:t xml:space="preserve"> Speed (as number)</w:t>
+                            </w:r>
+                          </w:p>
+                        </w:txbxContent>
+                      </wps:txbx>
+                      <wps:bodyPr rot="0" spcFirstLastPara="0" vertOverflow="overflow" horzOverflow="overflow" vert="horz" wrap="square" lIns="91440" tIns="45720" rIns="91440" bIns="45720" numCol="1" spcCol="0" rtlCol="0" fromWordArt="0" anchor="ctr" anchorCtr="0" forceAA="0" compatLnSpc="1">
+                        <a:prstTxWarp prst="textNoShape">
+                          <a:avLst/>
+                        </a:prstTxWarp>
+                        <a:noAutofit/>
+                      </wps:bodyPr>
+                    </wps:wsp>
+                  </a:graphicData>
+                </a:graphic>
+                <wp14:sizeRelV relativeFrom="margin">
+                  <wp14:pctHeight>0</wp14:pctHeight>
+                </wp14:sizeRelV>
+              </wp:anchor>
+            </w:drawing>
+          </mc:Choice>
+          <mc:Fallback>
+            <w:pict>
+              <v:rect w14:anchorId="54C6F067" id="Rectangle 19" o:spid="_x0000_s1028" style="position:absolute;margin-left:180pt;margin-top:23.2pt;width:106.5pt;height:111.75pt;z-index:251663360;visibility:visible;mso-wrap-style:square;mso-height-percent:0;mso-wrap-distance-left:9pt;mso-wrap-distance-top:0;mso-wrap-distance-right:9pt;mso-wrap-distance-bottom:0;mso-position-horizontal:absolute;mso-position-horizontal-relative:margin;mso-position-vertical:absolute;mso-position-vertical-relative:text;mso-height-percent:0;mso-height-relative:margin;v-text-anchor:middle" o:gfxdata="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" fillcolor="white [3201]" strokecolor="#5b9bd5 [3208]" strokeweight="1pt">
+                <v:textbox>
+                  <w:txbxContent>
+                    <w:p>
+                      <w:r>
+                        <w:t>Motor control loop</w:t>
+                      </w:r>
+                      <w:r>
+                        <w:br/>
+                        <w:t>- PID</w:t>
+                      </w:r>
+                      <w:r>
+                        <w:br/>
+                        <w:t>- PID parameter</w:t>
+                      </w:r>
+                      <w:r>
+                        <w:br/>
+                        <w:t xml:space="preserve">- </w:t>
+                      </w:r>
+                      <w:proofErr w:type="spellStart"/>
+                      <w:r>
+                        <w:t>Feed back</w:t>
+                      </w:r>
+                      <w:proofErr w:type="spellEnd"/>
+                      <w:r>
+                        <w:t xml:space="preserve"> Speed</w:t>
+                      </w:r>
+                      <w:r>
+                        <w:br/>
+                        <w:t xml:space="preserve">- </w:t>
+                      </w:r>
+                      <w:proofErr w:type="spellStart"/>
+                      <w:r>
+                        <w:t>Feed back</w:t>
+                      </w:r>
+                      <w:proofErr w:type="spellEnd"/>
+                      <w:r>
+                        <w:t xml:space="preserve"> Speed (as number)</w:t>
+                      </w:r>
+                    </w:p>
+                  </w:txbxContent>
+                </v:textbox>
+                <w10:wrap type="topAndBottom" anchorx="margin"/>
+              </v:rect>
+            </w:pict>
+          </mc:Fallback>
+        </mc:AlternateContent>
+      </w:r>
+    </w:p>
+    <w:p>
+      <w:bookmarkStart w:id="0" w:name="_GoBack"/>
+      <w:bookmarkEnd w:id="0"/>
+      <w:r>
+        <w:rPr>
+          <w:noProof/>
+        </w:rPr>
+        <mc:AlternateContent>
+          <mc:Choice Requires="wps">
+            <w:drawing>
+              <wp:anchor distT="0" distB="0" distL="114300" distR="114300" simplePos="0" relativeHeight="251689984" behindDoc="0" locked="0" layoutInCell="1" allowOverlap="1" wp14:anchorId="79A96321" wp14:editId="724CE97D">
+                <wp:simplePos x="0" y="0"/>
+                <wp:positionH relativeFrom="column">
+                  <wp:posOffset>5182870</wp:posOffset>
+                </wp:positionH>
+                <wp:positionV relativeFrom="paragraph">
+                  <wp:posOffset>2466340</wp:posOffset>
+                </wp:positionV>
+                <wp:extent cx="904875" cy="323850"/>
+                <wp:effectExtent l="0" t="0" r="0" b="0"/>
+                <wp:wrapNone/>
+                <wp:docPr id="41" name="Text Box 41"/>
+                <wp:cNvGraphicFramePr/>
+                <a:graphic xmlns:a="http://schemas.openxmlformats.org/drawingml/2006/main">
+                  <a:graphicData uri="http://schemas.microsoft.com/office/word/2010/wordprocessingShape">
+                    <wps:wsp>
+                      <wps:cNvSpPr txBox="1"/>
+                      <wps:spPr>
+                        <a:xfrm>
+                          <a:off x="0" y="0"/>
+                          <a:ext cx="904875" cy="323850"/>
+                        </a:xfrm>
+                        <a:prstGeom prst="rect">
+                          <a:avLst/>
+                        </a:prstGeom>
+                        <a:noFill/>
+                        <a:ln>
+                          <a:noFill/>
+                        </a:ln>
+                      </wps:spPr>
+                      <wps:style>
+                        <a:lnRef idx="0">
+                          <a:scrgbClr r="0" g="0" b="0"/>
+                        </a:lnRef>
+                        <a:fillRef idx="0">
+                          <a:scrgbClr r="0" g="0" b="0"/>
+                        </a:fillRef>
+                        <a:effectRef idx="0">
+                          <a:scrgbClr r="0" g="0" b="0"/>
+                        </a:effectRef>
+                        <a:fontRef idx="minor">
+                          <a:schemeClr val="dk1"/>
+                        </a:fontRef>
+                      </wps:style>
+                      <wps:txbx>
+                        <w:txbxContent>
+                          <w:p>
+                            <w:r>
+                              <w:t>Serial Bus</w:t>
+                            </w:r>
+                          </w:p>
+                        </w:txbxContent>
+                      </wps:txbx>
+                      <wps:bodyPr rot="0" spcFirstLastPara="0" vertOverflow="overflow" horzOverflow="overflow" vert="horz" wrap="square" lIns="91440" tIns="45720" rIns="91440" bIns="45720" numCol="1" spcCol="0" rtlCol="0" fromWordArt="0" anchor="t" anchorCtr="0" forceAA="0" compatLnSpc="1">
+                        <a:prstTxWarp prst="textNoShape">
+                          <a:avLst/>
+                        </a:prstTxWarp>
+                        <a:noAutofit/>
+                      </wps:bodyPr>
+                    </wps:wsp>
+                  </a:graphicData>
+                </a:graphic>
+                <wp14:sizeRelH relativeFrom="margin">
+                  <wp14:pctWidth>0</wp14:pctWidth>
+                </wp14:sizeRelH>
+                <wp14:sizeRelV relativeFrom="margin">
+                  <wp14:pctHeight>0</wp14:pctHeight>
+                </wp14:sizeRelV>
+              </wp:anchor>
+            </w:drawing>
+          </mc:Choice>
+          <mc:Fallback>
+            <w:pict>
+              <v:shape w14:anchorId="79A96321" id="Text Box 41" o:spid="_x0000_s1029" type="#_x0000_t202" style="position:absolute;margin-left:408.1pt;margin-top:194.2pt;width:71.25pt;height:25.5pt;z-index:251689984;visibility:visible;mso-wrap-style:square;mso-width-percent:0;mso-height-percent:0;mso-wrap-distance-left:9pt;mso-wrap-distance-top:0;mso-wrap-distance-right:9pt;mso-wrap-distance-bottom:0;mso-position-horizontal:absolute;mso-position-horizontal-relative:text;mso-position-vertical:absolute;mso-position-vertical-relative:text;mso-width-percent:0;mso-height-percent:0;mso-width-relative:margin;mso-height-relative:margin;v-text-anchor:top" o:gfxdata="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" filled="f" stroked="f">
+                <v:textbox>
+                  <w:txbxContent>
+                    <w:p>
+                      <w:r>
+                        <w:t>Serial Bus</w:t>
+                      </w:r>
+                    </w:p>
+                  </w:txbxContent>
+                </v:textbox>
+              </v:shape>
+            </w:pict>
+          </mc:Fallback>
+        </mc:AlternateContent>
+      </w:r>
+      <w:r>
+        <mc:AlternateContent>
+          <mc:Choice Requires="wps">
+            <w:drawing>
+              <wp:anchor distT="0" distB="0" distL="114300" distR="114300" simplePos="0" relativeHeight="251692032" behindDoc="0" locked="0" layoutInCell="1" allowOverlap="1" wp14:anchorId="310D9A7E" wp14:editId="71EC9F69">
+                <wp:simplePos x="0" y="0"/>
+                <wp:positionH relativeFrom="column">
+                  <wp:posOffset>4267200</wp:posOffset>
+                </wp:positionH>
+                <wp:positionV relativeFrom="paragraph">
+                  <wp:posOffset>3322955</wp:posOffset>
+                </wp:positionV>
+                <wp:extent cx="1295400" cy="323850"/>
+                <wp:effectExtent l="0" t="0" r="0" b="0"/>
+                <wp:wrapNone/>
+                <wp:docPr id="14" name="Text Box 14"/>
+                <wp:cNvGraphicFramePr/>
+                <a:graphic xmlns:a="http://schemas.openxmlformats.org/drawingml/2006/main">
+                  <a:graphicData uri="http://schemas.microsoft.com/office/word/2010/wordprocessingShape">
+                    <wps:wsp>
+                      <wps:cNvSpPr txBox="1"/>
+                      <wps:spPr>
+                        <a:xfrm>
+                          <a:off x="0" y="0"/>
+                          <a:ext cx="1295400" cy="323850"/>
+                        </a:xfrm>
+                        <a:prstGeom prst="rect">
+                          <a:avLst/>
+                        </a:prstGeom>
+                        <a:noFill/>
+                        <a:ln>
+                          <a:noFill/>
+                        </a:ln>
+                      </wps:spPr>
+                      <wps:style>
+                        <a:lnRef idx="0">
+                          <a:scrgbClr r="0" g="0" b="0"/>
+                        </a:lnRef>
+                        <a:fillRef idx="0">
+                          <a:scrgbClr r="0" g="0" b="0"/>
+                        </a:fillRef>
+                        <a:effectRef idx="0">
+                          <a:scrgbClr r="0" g="0" b="0"/>
+                        </a:effectRef>
+                        <a:fontRef idx="minor">
+                          <a:schemeClr val="dk1"/>
+                        </a:fontRef>
+                      </wps:style>
+                      <wps:txbx>
+                        <w:txbxContent>
+                          <w:p>
+                            <w:r>
+                              <w:t xml:space="preserve">Real running speed </w:t>
+                            </w:r>
+                          </w:p>
+                        </w:txbxContent>
+                      </wps:txbx>
+                      <wps:bodyPr rot="0" spcFirstLastPara="0" vertOverflow="overflow" horzOverflow="overflow" vert="horz" wrap="square" lIns="91440" tIns="45720" rIns="91440" bIns="45720" numCol="1" spcCol="0" rtlCol="0" fromWordArt="0" anchor="t" anchorCtr="0" forceAA="0" compatLnSpc="1">
+                        <a:prstTxWarp prst="textNoShape">
+                          <a:avLst/>
+                        </a:prstTxWarp>
+                        <a:noAutofit/>
+                      </wps:bodyPr>
+                    </wps:wsp>
+                  </a:graphicData>
+                </a:graphic>
+                <wp14:sizeRelH relativeFrom="margin">
+                  <wp14:pctWidth>0</wp14:pctWidth>
+                </wp14:sizeRelH>
+                <wp14:sizeRelV relativeFrom="margin">
+                  <wp14:pctHeight>0</wp14:pctHeight>
+                </wp14:sizeRelV>
+              </wp:anchor>
+            </w:drawing>
+          </mc:Choice>
+          <mc:Fallback>
+            <w:pict>
+              <v:shape w14:anchorId="310D9A7E" id="Text Box 14" o:spid="_x0000_s1030" type="#_x0000_t202" style="position:absolute;margin-left:336pt;margin-top:261.65pt;width:102pt;height:25.5pt;z-index:251692032;visibility:visible;mso-wrap-style:square;mso-width-percent:0;mso-height-percent:0;mso-wrap-distance-left:9pt;mso-wrap-distance-top:0;mso-wrap-distance-right:9pt;mso-wrap-distance-bottom:0;mso-position-horizontal:absolute;mso-position-horizontal-relative:text;mso-position-vertical:absolute;mso-position-vertical-relative:text;mso-width-percent:0;mso-height-percent:0;mso-width-relative:margin;mso-height-relative:margin;v-text-anchor:top" o:gfxdata="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" filled="f" stroked="f">
+                <v:textbox>
+                  <w:txbxContent>
+                    <w:p>
+                      <w:r>
+                        <w:t xml:space="preserve">Real running speed </w:t>
+                      </w:r>
+                    </w:p>
+                  </w:txbxContent>
+                </v:textbox>
+              </v:shape>
+            </w:pict>
+          </mc:Fallback>
+        </mc:AlternateContent>
+      </w:r>
+      <w:r>
+        <mc:AlternateContent>
+          <mc:Choice Requires="wps">
+            <w:drawing>
+              <wp:anchor distT="0" distB="0" distL="114300" distR="114300" simplePos="0" relativeHeight="251693056" behindDoc="0" locked="0" layoutInCell="1" allowOverlap="1" wp14:anchorId="1DAC7A37" wp14:editId="7CD963F9">
+                <wp:simplePos x="0" y="0"/>
+                <wp:positionH relativeFrom="column">
+                  <wp:posOffset>4533900</wp:posOffset>
+                </wp:positionH>
+                <wp:positionV relativeFrom="paragraph">
+                  <wp:posOffset>1560830</wp:posOffset>
+                </wp:positionV>
+                <wp:extent cx="1038225" cy="295275"/>
+                <wp:effectExtent l="0" t="0" r="0" b="9525"/>
+                <wp:wrapNone/>
+                <wp:docPr id="48" name="Text Box 48"/>
+                <wp:cNvGraphicFramePr/>
+                <a:graphic xmlns:a="http://schemas.openxmlformats.org/drawingml/2006/main">
+                  <a:graphicData uri="http://schemas.microsoft.com/office/word/2010/wordprocessingShape">
+                    <wps:wsp>
+                      <wps:cNvSpPr txBox="1"/>
+                      <wps:spPr>
+                        <a:xfrm>
+                          <a:off x="0" y="0"/>
+                          <a:ext cx="1038225" cy="295275"/>
+                        </a:xfrm>
+                        <a:prstGeom prst="rect">
+                          <a:avLst/>
+                        </a:prstGeom>
+                        <a:noFill/>
+                        <a:ln>
+                          <a:noFill/>
+                        </a:ln>
+                      </wps:spPr>
+                      <wps:style>
+                        <a:lnRef idx="0">
+                          <a:scrgbClr r="0" g="0" b="0"/>
+                        </a:lnRef>
+                        <a:fillRef idx="0">
+                          <a:scrgbClr r="0" g="0" b="0"/>
+                        </a:fillRef>
+                        <a:effectRef idx="0">
+                          <a:scrgbClr r="0" g="0" b="0"/>
+                        </a:effectRef>
+                        <a:fontRef idx="minor">
+                          <a:schemeClr val="dk1"/>
+                        </a:fontRef>
+                      </wps:style>
+                      <wps:txbx>
+                        <w:txbxContent>
+                          <w:p>
+                            <w:r>
+                              <w:t>Desired Speed</w:t>
+                            </w:r>
+                          </w:p>
+                        </w:txbxContent>
+                      </wps:txbx>
+                      <wps:bodyPr rot="0" spcFirstLastPara="0" vertOverflow="overflow" horzOverflow="overflow" vert="horz" wrap="square" lIns="91440" tIns="45720" rIns="91440" bIns="45720" numCol="1" spcCol="0" rtlCol="0" fromWordArt="0" anchor="t" anchorCtr="0" forceAA="0" compatLnSpc="1">
+                        <a:prstTxWarp prst="textNoShape">
+                          <a:avLst/>
+                        </a:prstTxWarp>
+                        <a:noAutofit/>
+                      </wps:bodyPr>
+                    </wps:wsp>
+                  </a:graphicData>
+                </a:graphic>
+                <wp14:sizeRelH relativeFrom="margin">
+                  <wp14:pctWidth>0</wp14:pctWidth>
+                </wp14:sizeRelH>
+                <wp14:sizeRelV relativeFrom="margin">
+                  <wp14:pctHeight>0</wp14:pctHeight>
+                </wp14:sizeRelV>
+              </wp:anchor>
+            </w:drawing>
+          </mc:Choice>
+          <mc:Fallback>
+            <w:pict>
+              <v:shape w14:anchorId="1DAC7A37" id="Text Box 48" o:spid="_x0000_s1031" type="#_x0000_t202" style="position:absolute;margin-left:357pt;margin-top:122.9pt;width:81.75pt;height:23.25pt;z-index:251693056;visibility:visible;mso-wrap-style:square;mso-width-percent:0;mso-height-percent:0;mso-wrap-distance-left:9pt;mso-wrap-distance-top:0;mso-wrap-distance-right:9pt;mso-wrap-distance-bottom:0;mso-position-horizontal:absolute;mso-position-horizontal-relative:text;mso-position-vertical:absolute;mso-position-vertical-relative:text;mso-width-percent:0;mso-height-percent:0;mso-width-relative:margin;mso-height-relative:margin;v-text-anchor:top" o:gfxdata="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" filled="f" stroked="f">
+                <v:textbox>
+                  <w:txbxContent>
+                    <w:p>
+                      <w:r>
+                        <w:t>Desired Speed</w:t>
+                      </w:r>
+                    </w:p>
+                  </w:txbxContent>
+                </v:textbox>
+              </v:shape>
+            </w:pict>
+          </mc:Fallback>
+        </mc:AlternateContent>
+      </w:r>
+      <w:r>
+        <w:rPr>
+          <w:noProof/>
+        </w:rPr>
+        <mc:AlternateContent>
+          <mc:Choice Requires="wps">
+            <w:drawing>
+              <wp:anchor distT="0" distB="0" distL="114300" distR="114300" simplePos="0" relativeHeight="251657214" behindDoc="0" locked="0" layoutInCell="1" allowOverlap="1" wp14:anchorId="3ADD390D" wp14:editId="53E26949">
+                <wp:simplePos x="0" y="0"/>
+                <wp:positionH relativeFrom="column">
+                  <wp:posOffset>-95250</wp:posOffset>
+                </wp:positionH>
+                <wp:positionV relativeFrom="paragraph">
+                  <wp:posOffset>2199641</wp:posOffset>
+                </wp:positionV>
+                <wp:extent cx="6172200" cy="1809750"/>
+                <wp:effectExtent l="0" t="0" r="19050" b="19050"/>
+                <wp:wrapNone/>
+                <wp:docPr id="44" name="Text Box 44"/>
+                <wp:cNvGraphicFramePr/>
+                <a:graphic xmlns:a="http://schemas.openxmlformats.org/drawingml/2006/main">
+                  <a:graphicData uri="http://schemas.microsoft.com/office/word/2010/wordprocessingShape">
+                    <wps:wsp>
+                      <wps:cNvSpPr txBox="1"/>
+                      <wps:spPr>
+                        <a:xfrm>
+                          <a:off x="0" y="0"/>
+                          <a:ext cx="6172200" cy="1809750"/>
+                        </a:xfrm>
+                        <a:prstGeom prst="rect">
+                          <a:avLst/>
+                        </a:prstGeom>
+                        <a:solidFill>
+                          <a:schemeClr val="lt1"/>
+                        </a:solidFill>
+                        <a:ln w="6350">
+                          <a:solidFill>
+                            <a:prstClr val="black"/>
+                          </a:solidFill>
+                        </a:ln>
+                      </wps:spPr>
+                      <wps:txbx>
+                        <w:txbxContent>
+                          <w:p>
+                            <w:pPr>
+                              <w:rPr>
+                                <w:b/>
+                              </w:rPr>
+                            </w:pPr>
+                            <w:r>
+                              <w:rPr>
+                                <w:b/>
+                              </w:rPr>
+                              <w:t>System_1</w:t>
+                            </w:r>
+                            <w:r>
+                              <w:rPr>
+                                <w:b/>
+                              </w:rPr>
+                              <w:t>.vi</w:t>
+                            </w:r>
+                            <w:r>
+                              <w:rPr>
+                                <w:b/>
+                              </w:rPr>
+                              <w:t xml:space="preserve"> (motor simulation)</w:t>
+                            </w:r>
+                          </w:p>
+                        </w:txbxContent>
+                      </wps:txbx>
+                      <wps:bodyPr rot="0" spcFirstLastPara="0" vertOverflow="overflow" horzOverflow="overflow" vert="horz" wrap="square" lIns="91440" tIns="45720" rIns="91440" bIns="45720" numCol="1" spcCol="0" rtlCol="0" fromWordArt="0" anchor="t" anchorCtr="0" forceAA="0" compatLnSpc="1">
+                        <a:prstTxWarp prst="textNoShape">
+                          <a:avLst/>
+                        </a:prstTxWarp>
+                        <a:noAutofit/>
+                      </wps:bodyPr>
+                    </wps:wsp>
+                  </a:graphicData>
+                </a:graphic>
+                <wp14:sizeRelH relativeFrom="margin">
+                  <wp14:pctWidth>0</wp14:pctWidth>
+                </wp14:sizeRelH>
+                <wp14:sizeRelV relativeFrom="margin">
+                  <wp14:pctHeight>0</wp14:pctHeight>
+                </wp14:sizeRelV>
+              </wp:anchor>
+            </w:drawing>
+          </mc:Choice>
+          <mc:Fallback>
+            <w:pict>
+              <v:shape w14:anchorId="3ADD390D" id="Text Box 44" o:spid="_x0000_s1032" type="#_x0000_t202" style="position:absolute;margin-left:-7.5pt;margin-top:173.2pt;width:486pt;height:142.5pt;z-index:251657214;visibility:visible;mso-wrap-style:square;mso-width-percent:0;mso-height-percent:0;mso-wrap-distance-left:9pt;mso-wrap-distance-top:0;mso-wrap-distance-right:9pt;mso-wrap-distance-bottom:0;mso-position-horizontal:absolute;mso-position-horizontal-relative:text;mso-position-vertical:absolute;mso-position-vertical-relative:text;mso-width-percent:0;mso-height-percent:0;mso-width-relative:margin;mso-height-relative:margin;v-text-anchor:top" o:gfxdata="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" fillcolor="white [3201]" strokeweight=".5pt">
+                <v:textbox>
+                  <w:txbxContent>
+                    <w:p>
+                      <w:pPr>
+                        <w:rPr>
+                          <w:b/>
+                        </w:rPr>
+                      </w:pPr>
+                      <w:r>
+                        <w:rPr>
+                          <w:b/>
+                        </w:rPr>
+                        <w:t>System_1</w:t>
+                      </w:r>
+                      <w:r>
+                        <w:rPr>
+                          <w:b/>
+                        </w:rPr>
+                        <w:t>.vi</w:t>
+                      </w:r>
+                      <w:r>
+                        <w:rPr>
+                          <w:b/>
+                        </w:rPr>
+                        <w:t xml:space="preserve"> (motor simulation)</w:t>
+                      </w:r>
+                    </w:p>
+                  </w:txbxContent>
+                </v:textbox>
+              </v:shape>
+            </w:pict>
+          </mc:Fallback>
+        </mc:AlternateContent>
+      </w:r>
+      <w:r>
+        <w:rPr>
+          <w:noProof/>
+        </w:rPr>
+        <mc:AlternateContent>
+          <mc:Choice Requires="wps">
+            <w:drawing>
+              <wp:anchor distT="0" distB="0" distL="114300" distR="114300" simplePos="0" relativeHeight="251686912" behindDoc="0" locked="0" layoutInCell="1" allowOverlap="1" wp14:anchorId="75E5FA16" wp14:editId="12B825B1">
+                <wp:simplePos x="0" y="0"/>
+                <wp:positionH relativeFrom="column">
+                  <wp:posOffset>3743325</wp:posOffset>
+                </wp:positionH>
+                <wp:positionV relativeFrom="paragraph">
+                  <wp:posOffset>2961640</wp:posOffset>
+                </wp:positionV>
+                <wp:extent cx="466725" cy="409575"/>
+                <wp:effectExtent l="0" t="0" r="28575" b="28575"/>
+                <wp:wrapNone/>
+                <wp:docPr id="39" name="Rectangle 39"/>
+                <wp:cNvGraphicFramePr/>
+                <a:graphic xmlns:a="http://schemas.openxmlformats.org/drawingml/2006/main">
+                  <a:graphicData uri="http://schemas.microsoft.com/office/word/2010/wordprocessingShape">
+                    <wps:wsp>
+                      <wps:cNvSpPr/>
+                      <wps:spPr>
+                        <a:xfrm>
+                          <a:off x="0" y="0"/>
+                          <a:ext cx="466725" cy="409575"/>
+                        </a:xfrm>
+                        <a:prstGeom prst="rect">
+                          <a:avLst/>
+                        </a:prstGeom>
+                      </wps:spPr>
+                      <wps:style>
+                        <a:lnRef idx="2">
+                          <a:schemeClr val="accent1">
+                            <a:shade val="50000"/>
+                          </a:schemeClr>
+                        </a:lnRef>
+                        <a:fillRef idx="1">
+                          <a:schemeClr val="accent1"/>
+                        </a:fillRef>
+                        <a:effectRef idx="0">
+                          <a:schemeClr val="accent1"/>
+                        </a:effectRef>
+                        <a:fontRef idx="minor">
+                          <a:schemeClr val="lt1"/>
+                        </a:fontRef>
+                      </wps:style>
+                      <wps:txbx>
+                        <w:txbxContent>
+                          <w:p>
+                            <w:pPr>
+                              <w:jc w:val="center"/>
+                            </w:pPr>
+                            <w:r>
+                              <w:t>Port</w:t>
+                            </w:r>
+                          </w:p>
+                        </w:txbxContent>
+                      </wps:txbx>
+                      <wps:bodyPr rot="0" spcFirstLastPara="0" vertOverflow="overflow" horzOverflow="overflow" vert="horz" wrap="square" lIns="91440" tIns="45720" rIns="91440" bIns="45720" numCol="1" spcCol="0" rtlCol="0" fromWordArt="0" anchor="ctr" anchorCtr="0" forceAA="0" compatLnSpc="1">
+                        <a:prstTxWarp prst="textNoShape">
+                          <a:avLst/>
+                        </a:prstTxWarp>
+                        <a:noAutofit/>
+                      </wps:bodyPr>
+                    </wps:wsp>
+                  </a:graphicData>
+                </a:graphic>
+                <wp14:sizeRelH relativeFrom="margin">
+                  <wp14:pctWidth>0</wp14:pctWidth>
+                </wp14:sizeRelH>
+                <wp14:sizeRelV relativeFrom="margin">
+                  <wp14:pctHeight>0</wp14:pctHeight>
+                </wp14:sizeRelV>
+              </wp:anchor>
+            </w:drawing>
+          </mc:Choice>
+          <mc:Fallback>
+            <w:pict>
+              <v:rect w14:anchorId="75E5FA16" id="Rectangle 39" o:spid="_x0000_s1033" style="position:absolute;margin-left:294.75pt;margin-top:233.2pt;width:36.75pt;height:32.25pt;z-index:251686912;visibility:visible;mso-wrap-style:square;mso-width-percent:0;mso-height-percent:0;mso-wrap-distance-left:9pt;mso-wrap-distance-top:0;mso-wrap-distance-right:9pt;mso-wrap-distance-bottom:0;mso-position-horizontal:absolute;mso-position-horizontal-relative:text;mso-position-vertical:absolute;mso-position-vertical-relative:text;mso-width-percent:0;mso-height-percent:0;mso-width-relative:margin;mso-height-relative:margin;v-text-anchor:middle" o:gfxdata="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" fillcolor="#4472c4 [3204]" strokecolor="#1f3763 [1604]" strokeweight="1pt">
+                <v:textbox>
+                  <w:txbxContent>
+                    <w:p>
+                      <w:pPr>
+                        <w:jc w:val="center"/>
+                      </w:pPr>
+                      <w:r>
+                        <w:t>Port</w:t>
+                      </w:r>
+                    </w:p>
+                  </w:txbxContent>
+                </v:textbox>
+              </v:rect>
+            </w:pict>
+          </mc:Fallback>
+        </mc:AlternateContent>
+      </w:r>
+      <w:r>
+        <w:rPr>
+          <w:noProof/>
+        </w:rPr>
+        <mc:AlternateContent>
+          <mc:Choice Requires="wps">
+            <w:drawing>
+              <wp:anchor distT="0" distB="0" distL="114300" distR="114300" simplePos="0" relativeHeight="251667456" behindDoc="0" locked="0" layoutInCell="1" allowOverlap="1" wp14:anchorId="3D8AA8FB" wp14:editId="0B816912">
+                <wp:simplePos x="0" y="0"/>
+                <wp:positionH relativeFrom="margin">
+                  <wp:posOffset>2286000</wp:posOffset>
+                </wp:positionH>
+                <wp:positionV relativeFrom="paragraph">
+                  <wp:posOffset>2523490</wp:posOffset>
+                </wp:positionV>
+                <wp:extent cx="1924050" cy="1371600"/>
+                <wp:effectExtent l="0" t="0" r="19050" b="19050"/>
+                <wp:wrapTopAndBottom/>
+                <wp:docPr id="23" name="Rectangle 23"/>
+                <wp:cNvGraphicFramePr/>
+                <a:graphic xmlns:a="http://schemas.openxmlformats.org/drawingml/2006/main">
+                  <a:graphicData uri="http://schemas.microsoft.com/office/word/2010/wordprocessingShape">
+                    <wps:wsp>
+                      <wps:cNvSpPr/>
+                      <wps:spPr>
+                        <a:xfrm>
+                          <a:off x="0" y="0"/>
+                          <a:ext cx="1924050" cy="1371600"/>
+                        </a:xfrm>
+                        <a:prstGeom prst="rect">
+                          <a:avLst/>
+                        </a:prstGeom>
+                      </wps:spPr>
+                      <wps:style>
+                        <a:lnRef idx="2">
+                          <a:schemeClr val="accent5"/>
+                        </a:lnRef>
+                        <a:fillRef idx="1">
+                          <a:schemeClr val="lt1"/>
+                        </a:fillRef>
+                        <a:effectRef idx="0">
+                          <a:schemeClr val="accent5"/>
+                        </a:effectRef>
+                        <a:fontRef idx="minor">
+                          <a:schemeClr val="dk1"/>
+                        </a:fontRef>
+                      </wps:style>
+                      <wps:txbx>
+                        <w:txbxContent>
+                          <w:p>
+                            <w:r>
+                              <w:t>Simulation Loop</w:t>
+                            </w:r>
+                          </w:p>
+                          <w:p/>
+                          <w:p/>
+                          <w:p/>
+                          <w:p/>
+                        </w:txbxContent>
+                      </wps:txbx>
+                      <wps:bodyPr rot="0" spcFirstLastPara="0" vertOverflow="overflow" horzOverflow="overflow" vert="horz" wrap="square" lIns="91440" tIns="45720" rIns="91440" bIns="45720" numCol="1" spcCol="0" rtlCol="0" fromWordArt="0" anchor="ctr" anchorCtr="0" forceAA="0" compatLnSpc="1">
+                        <a:prstTxWarp prst="textNoShape">
+                          <a:avLst/>
+                        </a:prstTxWarp>
+                        <a:noAutofit/>
+                      </wps:bodyPr>
+                    </wps:wsp>
+                  </a:graphicData>
+                </a:graphic>
+                <wp14:sizeRelH relativeFrom="margin">
+                  <wp14:pctWidth>0</wp14:pctWidth>
+                </wp14:sizeRelH>
+                <wp14:sizeRelV relativeFrom="margin">
+                  <wp14:pctHeight>0</wp14:pctHeight>
+                </wp14:sizeRelV>
+              </wp:anchor>
+            </w:drawing>
+          </mc:Choice>
+          <mc:Fallback>
+            <w:pict>
+              <v:rect w14:anchorId="3D8AA8FB" id="Rectangle 23" o:spid="_x0000_s1034" style="position:absolute;margin-left:180pt;margin-top:198.7pt;width:151.5pt;height:108pt;z-index:251667456;visibility:visible;mso-wrap-style:square;mso-width-percent:0;mso-height-percent:0;mso-wrap-distance-left:9pt;mso-wrap-distance-top:0;mso-wrap-distance-right:9pt;mso-wrap-distance-bottom:0;mso-position-horizontal:absolute;mso-position-horizontal-relative:margin;mso-position-vertical:absolute;mso-position-vertical-relative:text;mso-width-percent:0;mso-height-percent:0;mso-width-relative:margin;mso-height-relative:margin;v-text-anchor:middle" o:gfxdata="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" fillcolor="white [3201]" strokecolor="#5b9bd5 [3208]" strokeweight="1pt">
+                <v:textbox>
+                  <w:txbxContent>
+                    <w:p>
+                      <w:r>
+                        <w:t>Simulation Loop</w:t>
+                      </w:r>
+                    </w:p>
+                    <w:p/>
+                    <w:p/>
+                    <w:p/>
+                    <w:p/>
+                  </w:txbxContent>
+                </v:textbox>
+                <w10:wrap type="topAndBottom" anchorx="margin"/>
+              </v:rect>
+            </w:pict>
+          </mc:Fallback>
+        </mc:AlternateContent>
+      </w:r>
+      <w:r>
+        <w:rPr>
+          <w:noProof/>
+        </w:rPr>
+        <mc:AlternateContent>
+          <mc:Choice Requires="wps">
+            <w:drawing>
+              <wp:anchor distT="0" distB="0" distL="114300" distR="114300" simplePos="0" relativeHeight="251685888" behindDoc="0" locked="0" layoutInCell="1" allowOverlap="1" wp14:anchorId="7EA8A0BE" wp14:editId="262B849F">
+                <wp:simplePos x="0" y="0"/>
+                <wp:positionH relativeFrom="margin">
+                  <wp:posOffset>2362200</wp:posOffset>
+                </wp:positionH>
+                <wp:positionV relativeFrom="paragraph">
+                  <wp:posOffset>3247390</wp:posOffset>
+                </wp:positionV>
+                <wp:extent cx="1228725" cy="571500"/>
+                <wp:effectExtent l="0" t="0" r="28575" b="19050"/>
+                <wp:wrapSquare wrapText="bothSides"/>
+                <wp:docPr id="38" name="Rectangle 38"/>
+                <wp:cNvGraphicFramePr/>
+                <a:graphic xmlns:a="http://schemas.openxmlformats.org/drawingml/2006/main">
+                  <a:graphicData uri="http://schemas.microsoft.com/office/word/2010/wordprocessingShape">
+                    <wps:wsp>
+                      <wps:cNvSpPr/>
+                      <wps:spPr>
+                        <a:xfrm>
+                          <a:off x="0" y="0"/>
+                          <a:ext cx="1228725" cy="571500"/>
+                        </a:xfrm>
+                        <a:prstGeom prst="rect">
+                          <a:avLst/>
+                        </a:prstGeom>
+                      </wps:spPr>
+                      <wps:style>
+                        <a:lnRef idx="2">
+                          <a:schemeClr val="accent5"/>
+                        </a:lnRef>
+                        <a:fillRef idx="1">
+                          <a:schemeClr val="lt1"/>
+                        </a:fillRef>
+                        <a:effectRef idx="0">
+                          <a:schemeClr val="accent5"/>
+                        </a:effectRef>
+                        <a:fontRef idx="minor">
+                          <a:schemeClr val="dk1"/>
+                        </a:fontRef>
+                      </wps:style>
+                      <wps:txbx>
+                        <w:txbxContent>
+                          <w:p>
+                            <w:pPr>
+                              <w:jc w:val="center"/>
+                            </w:pPr>
+                            <w:r>
+                              <w:t xml:space="preserve">Motor </w:t>
+                            </w:r>
+                            <w:r>
+                              <w:t>Simulation</w:t>
+                            </w:r>
+                          </w:p>
+                        </w:txbxContent>
+                      </wps:txbx>
+                      <wps:bodyPr rot="0" spcFirstLastPara="0" vertOverflow="overflow" horzOverflow="overflow" vert="horz" wrap="square" lIns="91440" tIns="45720" rIns="91440" bIns="45720" numCol="1" spcCol="0" rtlCol="0" fromWordArt="0" anchor="ctr" anchorCtr="0" forceAA="0" compatLnSpc="1">
+                        <a:prstTxWarp prst="textNoShape">
+                          <a:avLst/>
+                        </a:prstTxWarp>
+                        <a:noAutofit/>
+                      </wps:bodyPr>
+                    </wps:wsp>
+                  </a:graphicData>
+                </a:graphic>
+                <wp14:sizeRelH relativeFrom="margin">
+                  <wp14:pctWidth>0</wp14:pctWidth>
+                </wp14:sizeRelH>
+                <wp14:sizeRelV relativeFrom="margin">
+                  <wp14:pctHeight>0</wp14:pctHeight>
+                </wp14:sizeRelV>
+              </wp:anchor>
+            </w:drawing>
+          </mc:Choice>
+          <mc:Fallback>
+            <w:pict>
+              <v:rect w14:anchorId="7EA8A0BE" id="Rectangle 38" o:spid="_x0000_s1035" style="position:absolute;margin-left:186pt;margin-top:255.7pt;width:96.75pt;height:45pt;z-index:251685888;visibility:visible;mso-wrap-style:square;mso-width-percent:0;mso-height-percent:0;mso-wrap-distance-left:9pt;mso-wrap-distance-top:0;mso-wrap-distance-right:9pt;mso-wrap-distance-bottom:0;mso-position-horizontal:absolute;mso-position-horizontal-relative:margin;mso-position-vertical:absolute;mso-position-vertical-relative:text;mso-width-percent:0;mso-height-percent:0;mso-width-relative:margin;mso-height-relative:margin;v-text-anchor:middle" o:gfxdata="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" fillcolor="white [3201]" strokecolor="#5b9bd5 [3208]" strokeweight="1pt">
+                <v:textbox>
+                  <w:txbxContent>
+                    <w:p>
+                      <w:pPr>
+                        <w:jc w:val="center"/>
+                      </w:pPr>
+                      <w:r>
+                        <w:t xml:space="preserve">Motor </w:t>
+                      </w:r>
+                      <w:r>
+                        <w:t>Simulation</w:t>
+                      </w:r>
+                    </w:p>
+                  </w:txbxContent>
+                </v:textbox>
+                <w10:wrap type="square" anchorx="margin"/>
+              </v:rect>
+            </w:pict>
+          </mc:Fallback>
+        </mc:AlternateContent>
+      </w:r>
+      <w:r>
+        <w:rPr>
+          <w:noProof/>
+        </w:rPr>
+        <mc:AlternateContent>
+          <mc:Choice Requires="wps">
+            <w:drawing>
+              <wp:anchor distT="0" distB="0" distL="114300" distR="114300" simplePos="0" relativeHeight="251683840" behindDoc="0" locked="0" layoutInCell="1" allowOverlap="1" wp14:anchorId="6E8B9B4E" wp14:editId="7CD1ED7A">
+                <wp:simplePos x="0" y="0"/>
+                <wp:positionH relativeFrom="margin">
+                  <wp:posOffset>2362200</wp:posOffset>
+                </wp:positionH>
+                <wp:positionV relativeFrom="paragraph">
+                  <wp:posOffset>2866390</wp:posOffset>
+                </wp:positionV>
+                <wp:extent cx="1228725" cy="304800"/>
+                <wp:effectExtent l="0" t="0" r="28575" b="19050"/>
+                <wp:wrapSquare wrapText="bothSides"/>
+                <wp:docPr id="37" name="Rectangle 37"/>
+                <wp:cNvGraphicFramePr/>
+                <a:graphic xmlns:a="http://schemas.openxmlformats.org/drawingml/2006/main">
+                  <a:graphicData uri="http://schemas.microsoft.com/office/word/2010/wordprocessingShape">
+                    <wps:wsp>
+                      <wps:cNvSpPr/>
+                      <wps:spPr>
+                        <a:xfrm>
+                          <a:off x="0" y="0"/>
+                          <a:ext cx="1228725" cy="304800"/>
+                        </a:xfrm>
+                        <a:prstGeom prst="rect">
+                          <a:avLst/>
+                        </a:prstGeom>
+                      </wps:spPr>
+                      <wps:style>
+                        <a:lnRef idx="2">
+                          <a:schemeClr val="accent5"/>
+                        </a:lnRef>
+                        <a:fillRef idx="1">
+                          <a:schemeClr val="lt1"/>
+                        </a:fillRef>
+                        <a:effectRef idx="0">
+                          <a:schemeClr val="accent5"/>
+                        </a:effectRef>
+                        <a:fontRef idx="minor">
+                          <a:schemeClr val="dk1"/>
+                        </a:fontRef>
+                      </wps:style>
+                      <wps:txbx>
+                        <w:txbxContent>
+                          <w:p>
+                            <w:pPr>
+                              <w:jc w:val="center"/>
+                            </w:pPr>
+                            <w:r>
+                              <w:t>Serial port control</w:t>
+                            </w:r>
+                          </w:p>
+                        </w:txbxContent>
+                      </wps:txbx>
+                      <wps:bodyPr rot="0" spcFirstLastPara="0" vertOverflow="overflow" horzOverflow="overflow" vert="horz" wrap="square" lIns="91440" tIns="45720" rIns="91440" bIns="45720" numCol="1" spcCol="0" rtlCol="0" fromWordArt="0" anchor="ctr" anchorCtr="0" forceAA="0" compatLnSpc="1">
+                        <a:prstTxWarp prst="textNoShape">
+                          <a:avLst/>
+                        </a:prstTxWarp>
+                        <a:noAutofit/>
+                      </wps:bodyPr>
+                    </wps:wsp>
+                  </a:graphicData>
+                </a:graphic>
+                <wp14:sizeRelH relativeFrom="margin">
+                  <wp14:pctWidth>0</wp14:pctWidth>
+                </wp14:sizeRelH>
+                <wp14:sizeRelV relativeFrom="margin">
+                  <wp14:pctHeight>0</wp14:pctHeight>
+                </wp14:sizeRelV>
+              </wp:anchor>
+            </w:drawing>
+          </mc:Choice>
+          <mc:Fallback>
+            <w:pict>
+              <v:rect w14:anchorId="6E8B9B4E" id="Rectangle 37" o:spid="_x0000_s1036" style="position:absolute;margin-left:186pt;margin-top:225.7pt;width:96.75pt;height:24pt;z-index:251683840;visibility:visible;mso-wrap-style:square;mso-width-percent:0;mso-height-percent:0;mso-wrap-distance-left:9pt;mso-wrap-distance-top:0;mso-wrap-distance-right:9pt;mso-wrap-distance-bottom:0;mso-position-horizontal:absolute;mso-position-horizontal-relative:margin;mso-position-vertical:absolute;mso-position-vertical-relative:text;mso-width-percent:0;mso-height-percent:0;mso-width-relative:margin;mso-height-relative:margin;v-text-anchor:middle" o:gfxdata="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" fillcolor="white [3201]" strokecolor="#5b9bd5 [3208]" strokeweight="1pt">
+                <v:textbox>
+                  <w:txbxContent>
+                    <w:p>
+                      <w:pPr>
+                        <w:jc w:val="center"/>
+                      </w:pPr>
+                      <w:r>
+                        <w:t>Serial port control</w:t>
+                      </w:r>
+                    </w:p>
+                  </w:txbxContent>
+                </v:textbox>
+                <w10:wrap type="square" anchorx="margin"/>
+              </v:rect>
+            </w:pict>
+          </mc:Fallback>
+        </mc:AlternateContent>
+      </w:r>
+      <w:r>
+        <w:rPr>
+          <w:noProof/>
+        </w:rPr>
+        <mc:AlternateContent>
+          <mc:Choice Requires="wps">
+            <w:drawing>
+              <wp:anchor distT="0" distB="0" distL="114300" distR="114300" simplePos="0" relativeHeight="251678720" behindDoc="0" locked="0" layoutInCell="1" allowOverlap="1" wp14:anchorId="1C906220" wp14:editId="6A112264">
+                <wp:simplePos x="0" y="0"/>
+                <wp:positionH relativeFrom="column">
+                  <wp:posOffset>4238625</wp:posOffset>
+                </wp:positionH>
+                <wp:positionV relativeFrom="paragraph">
+                  <wp:posOffset>3342640</wp:posOffset>
+                </wp:positionV>
+                <wp:extent cx="1495425" cy="0"/>
+                <wp:effectExtent l="0" t="0" r="28575" b="19050"/>
+                <wp:wrapNone/>
+                <wp:docPr id="33" name="Straight Connector 33"/>
+                <wp:cNvGraphicFramePr/>
+                <a:graphic xmlns:a="http://schemas.openxmlformats.org/drawingml/2006/main">
+                  <a:graphicData uri="http://schemas.microsoft.com/office/word/2010/wordprocessingShape">
+                    <wps:wsp>
+                      <wps:cNvCnPr/>
+                      <wps:spPr>
+                        <a:xfrm>
+                          <a:off x="0" y="0"/>
+                          <a:ext cx="1495425" cy="0"/>
+                        </a:xfrm>
+                        <a:prstGeom prst="line">
+                          <a:avLst/>
+                        </a:prstGeom>
+                      </wps:spPr>
+                      <wps:style>
+                        <a:lnRef idx="1">
+                          <a:schemeClr val="accent1"/>
+                        </a:lnRef>
+                        <a:fillRef idx="0">
+                          <a:schemeClr val="accent1"/>
+                        </a:fillRef>
+                        <a:effectRef idx="0">
+                          <a:schemeClr val="accent1"/>
+                        </a:effectRef>
+                        <a:fontRef idx="minor">
+                          <a:schemeClr val="tx1"/>
+                        </a:fontRef>
+                      </wps:style>
+                      <wps:bodyPr/>
+                    </wps:wsp>
+                  </a:graphicData>
+                </a:graphic>
+                <wp14:sizeRelH relativeFrom="margin">
+                  <wp14:pctWidth>0</wp14:pctWidth>
+                </wp14:sizeRelH>
+                <wp14:sizeRelV relativeFrom="margin">
+                  <wp14:pctHeight>0</wp14:pctHeight>
+                </wp14:sizeRelV>
+              </wp:anchor>
+            </w:drawing>
+          </mc:Choice>
+          <mc:Fallback>
+            <w:pict>
+              <v:line w14:anchorId="66B1C1B9" id="Straight Connector 33" o:spid="_x0000_s1026" style="position:absolute;z-index:251678720;visibility:visible;mso-wrap-style:square;mso-width-percent:0;mso-height-percent:0;mso-wrap-distance-left:9pt;mso-wrap-distance-top:0;mso-wrap-distance-right:9pt;mso-wrap-distance-bottom:0;mso-position-horizontal:absolute;mso-position-horizontal-relative:text;mso-position-vertical:absolute;mso-position-vertical-relative:text;mso-width-percent:0;mso-height-percent:0;mso-width-relative:margin;mso-height-relative:margin" from="333.75pt,263.2pt" to="451.5pt,263.2pt" o:gfxdata="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" strokecolor="#4472c4 [3204]" strokeweight=".5pt">
+                <v:stroke joinstyle="miter"/>
+              </v:line>
+            </w:pict>
+          </mc:Fallback>
+        </mc:AlternateContent>
+      </w:r>
+      <w:r>
+        <w:rPr>
+          <w:noProof/>
+        </w:rPr>
+        <mc:AlternateContent>
+          <mc:Choice Requires="wps">
+            <w:drawing>
+              <wp:anchor distT="0" distB="0" distL="114300" distR="114300" simplePos="0" relativeHeight="251680768" behindDoc="0" locked="0" layoutInCell="1" allowOverlap="1" wp14:anchorId="2E613C15" wp14:editId="634ABEBA">
+                <wp:simplePos x="0" y="0"/>
+                <wp:positionH relativeFrom="column">
+                  <wp:posOffset>4200524</wp:posOffset>
+                </wp:positionH>
+                <wp:positionV relativeFrom="paragraph">
+                  <wp:posOffset>3047365</wp:posOffset>
+                </wp:positionV>
+                <wp:extent cx="1266825" cy="9525"/>
+                <wp:effectExtent l="19050" t="57150" r="0" b="85725"/>
+                <wp:wrapNone/>
+                <wp:docPr id="35" name="Straight Arrow Connector 35"/>
+                <wp:cNvGraphicFramePr/>
+                <a:graphic xmlns:a="http://schemas.openxmlformats.org/drawingml/2006/main">
+                  <a:graphicData uri="http://schemas.microsoft.com/office/word/2010/wordprocessingShape">
+                    <wps:wsp>
+                      <wps:cNvCnPr/>
+                      <wps:spPr>
+                        <a:xfrm flipH="1">
+                          <a:off x="0" y="0"/>
+                          <a:ext cx="1266825" cy="9525"/>
+                        </a:xfrm>
+                        <a:prstGeom prst="straightConnector1">
+                          <a:avLst/>
+                        </a:prstGeom>
+                        <a:ln>
+                          <a:tailEnd type="triangle"/>
+                        </a:ln>
+                      </wps:spPr>
+                      <wps:style>
+                        <a:lnRef idx="1">
+                          <a:schemeClr val="accent1"/>
+                        </a:lnRef>
+                        <a:fillRef idx="0">
+                          <a:schemeClr val="accent1"/>
+                        </a:fillRef>
+                        <a:effectRef idx="0">
+                          <a:schemeClr val="accent1"/>
+                        </a:effectRef>
+                        <a:fontRef idx="minor">
+                          <a:schemeClr val="tx1"/>
+                        </a:fontRef>
+                      </wps:style>
+                      <wps:bodyPr/>
+                    </wps:wsp>
+                  </a:graphicData>
+                </a:graphic>
+                <wp14:sizeRelH relativeFrom="margin">
+                  <wp14:pctWidth>0</wp14:pctWidth>
+                </wp14:sizeRelH>
+                <wp14:sizeRelV relativeFrom="margin">
+                  <wp14:pctHeight>0</wp14:pctHeight>
+                </wp14:sizeRelV>
+              </wp:anchor>
+            </w:drawing>
+          </mc:Choice>
+          <mc:Fallback>
+            <w:pict>
+              <v:shapetype w14:anchorId="3213FB05" id="_x0000_t32" coordsize="21600,21600" o:spt="32" o:oned="t" path="m,l21600,21600e" filled="f">
+                <v:path arrowok="t" fillok="f" o:connecttype="none"/>
+                <o:lock v:ext="edit" shapetype="t"/>
+              </v:shapetype>
+              <v:shape id="Straight Arrow Connector 35" o:spid="_x0000_s1026" type="#_x0000_t32" style="position:absolute;margin-left:330.75pt;margin-top:239.95pt;width:99.75pt;height:.75pt;flip:x;z-index:251680768;visibility:visible;mso-wrap-style:square;mso-width-percent:0;mso-height-percent:0;mso-wrap-distance-left:9pt;mso-wrap-distance-top:0;mso-wrap-distance-right:9pt;mso-wrap-distance-bottom:0;mso-position-horizontal:absolute;mso-position-horizontal-relative:text;mso-position-vertical:absolute;mso-position-vertical-relative:text;mso-width-percent:0;mso-height-percent:0;mso-width-relative:margin;mso-height-relative:margin" o:gfxdata="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" strokecolor="#4472c4 [3204]" strokeweight=".5pt">
+                <v:stroke endarrow="block" joinstyle="miter"/>
+              </v:shape>
+            </w:pict>
+          </mc:Fallback>
+        </mc:AlternateContent>
+      </w:r>
+      <w:r>
+        <w:rPr>
+          <w:noProof/>
+        </w:rPr>
+        <mc:AlternateContent>
+          <mc:Choice Requires="wps">
+            <w:drawing>
+              <wp:anchor distT="0" distB="0" distL="114300" distR="114300" simplePos="0" relativeHeight="251681792" behindDoc="0" locked="0" layoutInCell="1" allowOverlap="1" wp14:anchorId="4583E240" wp14:editId="6F8B94AD">
+                <wp:simplePos x="0" y="0"/>
+                <wp:positionH relativeFrom="column">
+                  <wp:posOffset>5734050</wp:posOffset>
+                </wp:positionH>
+                <wp:positionV relativeFrom="paragraph">
+                  <wp:posOffset>1275715</wp:posOffset>
+                </wp:positionV>
+                <wp:extent cx="0" cy="2066925"/>
+                <wp:effectExtent l="76200" t="38100" r="57150" b="9525"/>
+                <wp:wrapNone/>
+                <wp:docPr id="36" name="Straight Arrow Connector 36"/>
+                <wp:cNvGraphicFramePr/>
+                <a:graphic xmlns:a="http://schemas.openxmlformats.org/drawingml/2006/main">
+                  <a:graphicData uri="http://schemas.microsoft.com/office/word/2010/wordprocessingShape">
+                    <wps:wsp>
+                      <wps:cNvCnPr/>
+                      <wps:spPr>
+                        <a:xfrm flipV="1">
+                          <a:off x="0" y="0"/>
+                          <a:ext cx="0" cy="2066925"/>
+                        </a:xfrm>
+                        <a:prstGeom prst="straightConnector1">
+                          <a:avLst/>
+                        </a:prstGeom>
+                        <a:ln>
+                          <a:tailEnd type="triangle"/>
+                        </a:ln>
+                      </wps:spPr>
+                      <wps:style>
+                        <a:lnRef idx="1">
+                          <a:schemeClr val="accent1"/>
+                        </a:lnRef>
+                        <a:fillRef idx="0">
+                          <a:schemeClr val="accent1"/>
+                        </a:fillRef>
+                        <a:effectRef idx="0">
+                          <a:schemeClr val="accent1"/>
+                        </a:effectRef>
+                        <a:fontRef idx="minor">
+                          <a:schemeClr val="tx1"/>
+                        </a:fontRef>
+                      </wps:style>
+                      <wps:bodyPr/>
+                    </wps:wsp>
+                  </a:graphicData>
+                </a:graphic>
+              </wp:anchor>
+            </w:drawing>
+          </mc:Choice>
+          <mc:Fallback>
+            <w:pict>
+              <v:shape w14:anchorId="738653E2" id="Straight Arrow Connector 36" o:spid="_x0000_s1026" type="#_x0000_t32" style="position:absolute;margin-left:451.5pt;margin-top:100.45pt;width:0;height:162.75pt;flip:y;z-index:251681792;visibility:visible;mso-wrap-style:square;mso-wrap-distance-left:9pt;mso-wrap-distance-top:0;mso-wrap-distance-right:9pt;mso-wrap-distance-bottom:0;mso-position-horizontal:absolute;mso-position-horizontal-relative:text;mso-position-vertical:absolute;mso-position-vertical-relative:text" o:gfxdata="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" strokecolor="#4472c4 [3204]" strokeweight=".5pt">
+                <v:stroke endarrow="block" joinstyle="miter"/>
+              </v:shape>
+            </w:pict>
+          </mc:Fallback>
+        </mc:AlternateContent>
+      </w:r>
+      <w:r>
+        <w:rPr>
+          <w:noProof/>
+        </w:rPr>
+        <mc:AlternateContent>
+          <mc:Choice Requires="wps">
+            <w:drawing>
+              <wp:anchor distT="0" distB="0" distL="114300" distR="114300" simplePos="0" relativeHeight="251679744" behindDoc="0" locked="0" layoutInCell="1" allowOverlap="1" wp14:anchorId="58D3B279" wp14:editId="4C72AF16">
+                <wp:simplePos x="0" y="0"/>
+                <wp:positionH relativeFrom="column">
+                  <wp:posOffset>5457825</wp:posOffset>
+                </wp:positionH>
+                <wp:positionV relativeFrom="paragraph">
+                  <wp:posOffset>1304290</wp:posOffset>
+                </wp:positionV>
+                <wp:extent cx="0" cy="1752600"/>
+                <wp:effectExtent l="0" t="0" r="19050" b="19050"/>
+                <wp:wrapNone/>
+                <wp:docPr id="34" name="Straight Connector 34"/>
+                <wp:cNvGraphicFramePr/>
+                <a:graphic xmlns:a="http://schemas.openxmlformats.org/drawingml/2006/main">
+                  <a:graphicData uri="http://schemas.microsoft.com/office/word/2010/wordprocessingShape">
+                    <wps:wsp>
+                      <wps:cNvCnPr/>
+                      <wps:spPr>
+                        <a:xfrm>
+                          <a:off x="0" y="0"/>
+                          <a:ext cx="0" cy="1752600"/>
+                        </a:xfrm>
+                        <a:prstGeom prst="line">
+                          <a:avLst/>
+                        </a:prstGeom>
+                      </wps:spPr>
+                      <wps:style>
+                        <a:lnRef idx="1">
+                          <a:schemeClr val="accent1"/>
+                        </a:lnRef>
+                        <a:fillRef idx="0">
+                          <a:schemeClr val="accent1"/>
+                        </a:fillRef>
+                        <a:effectRef idx="0">
+                          <a:schemeClr val="accent1"/>
+                        </a:effectRef>
+                        <a:fontRef idx="minor">
+                          <a:schemeClr val="tx1"/>
+                        </a:fontRef>
+                      </wps:style>
+                      <wps:bodyPr/>
+                    </wps:wsp>
+                  </a:graphicData>
+                </a:graphic>
+              </wp:anchor>
+            </w:drawing>
+          </mc:Choice>
+          <mc:Fallback>
+            <w:pict>
+              <v:line w14:anchorId="3EEDFC45" id="Straight Connector 34" o:spid="_x0000_s1026" style="position:absolute;z-index:251679744;visibility:visible;mso-wrap-style:square;mso-wrap-distance-left:9pt;mso-wrap-distance-top:0;mso-wrap-distance-right:9pt;mso-wrap-distance-bottom:0;mso-position-horizontal:absolute;mso-position-horizontal-relative:text;mso-position-vertical:absolute;mso-position-vertical-relative:text" from="429.75pt,102.7pt" to="429.75pt,240.7pt" o:gfxdata="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" strokecolor="#4472c4 [3204]" strokeweight=".5pt">
+                <v:stroke joinstyle="miter"/>
+              </v:line>
+            </w:pict>
+          </mc:Fallback>
+        </mc:AlternateContent>
+      </w:r>
+      <w:r>
+        <w:rPr>
+          <w:noProof/>
+        </w:rPr>
+        <mc:AlternateContent>
+          <mc:Choice Requires="wps">
+            <w:drawing>
+              <wp:anchor distT="0" distB="0" distL="114300" distR="114300" simplePos="0" relativeHeight="251665408" behindDoc="0" locked="0" layoutInCell="1" allowOverlap="1" wp14:anchorId="66B3C4BE" wp14:editId="198FA07E">
+                <wp:simplePos x="0" y="0"/>
+                <wp:positionH relativeFrom="column">
+                  <wp:posOffset>47625</wp:posOffset>
+                </wp:positionH>
+                <wp:positionV relativeFrom="paragraph">
+                  <wp:posOffset>2523490</wp:posOffset>
+                </wp:positionV>
+                <wp:extent cx="1352550" cy="1133475"/>
+                <wp:effectExtent l="0" t="0" r="19050" b="28575"/>
+                <wp:wrapTopAndBottom/>
+                <wp:docPr id="22" name="Rectangle 22"/>
+                <wp:cNvGraphicFramePr/>
+                <a:graphic xmlns:a="http://schemas.openxmlformats.org/drawingml/2006/main">
+                  <a:graphicData uri="http://schemas.microsoft.com/office/word/2010/wordprocessingShape">
+                    <wps:wsp>
+                      <wps:cNvSpPr/>
+                      <wps:spPr>
+                        <a:xfrm>
+                          <a:off x="0" y="0"/>
+                          <a:ext cx="1352550" cy="1133475"/>
+                        </a:xfrm>
+                        <a:prstGeom prst="rect">
+                          <a:avLst/>
+                        </a:prstGeom>
+                      </wps:spPr>
+                      <wps:style>
+                        <a:lnRef idx="2">
+                          <a:schemeClr val="accent5"/>
+                        </a:lnRef>
+                        <a:fillRef idx="1">
+                          <a:schemeClr val="lt1"/>
+                        </a:fillRef>
+                        <a:effectRef idx="0">
+                          <a:schemeClr val="accent5"/>
+                        </a:effectRef>
+                        <a:fontRef idx="minor">
+                          <a:schemeClr val="dk1"/>
+                        </a:fontRef>
+                      </wps:style>
+                      <wps:txbx>
+                        <w:txbxContent>
+                          <w:p>
+                            <w:r>
+                              <w:t>User interface acquiring loop</w:t>
+                            </w:r>
+                          </w:p>
+                          <w:p>
+                            <w:pPr>
+                              <w:jc w:val="center"/>
+                            </w:pPr>
+                          </w:p>
+                        </w:txbxContent>
+                      </wps:txbx>
+                      <wps:bodyPr rot="0" spcFirstLastPara="0" vertOverflow="overflow" horzOverflow="overflow" vert="horz" wrap="square" lIns="91440" tIns="45720" rIns="91440" bIns="45720" numCol="1" spcCol="0" rtlCol="0" fromWordArt="0" anchor="ctr" anchorCtr="0" forceAA="0" compatLnSpc="1">
+                        <a:prstTxWarp prst="textNoShape">
+                          <a:avLst/>
+                        </a:prstTxWarp>
+                        <a:noAutofit/>
+                      </wps:bodyPr>
+                    </wps:wsp>
+                  </a:graphicData>
+                </a:graphic>
+              </wp:anchor>
+            </w:drawing>
+          </mc:Choice>
+          <mc:Fallback>
+            <w:pict>
+              <v:rect w14:anchorId="66B3C4BE" id="Rectangle 22" o:spid="_x0000_s1037" style="position:absolute;margin-left:3.75pt;margin-top:198.7pt;width:106.5pt;height:89.25pt;z-index:251665408;visibility:visible;mso-wrap-style:square;mso-wrap-distance-left:9pt;mso-wrap-distance-top:0;mso-wrap-distance-right:9pt;mso-wrap-distance-bottom:0;mso-position-horizontal:absolute;mso-position-horizontal-relative:text;mso-position-vertical:absolute;mso-position-vertical-relative:text;v-text-anchor:middle" o:gfxdata="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" fillcolor="white [3201]" strokecolor="#5b9bd5 [3208]" strokeweight="1pt">
+                <v:textbox>
+                  <w:txbxContent>
+                    <w:p>
+                      <w:r>
+                        <w:t>User interface acquiring loop</w:t>
+                      </w:r>
+                    </w:p>
+                    <w:p>
+                      <w:pPr>
+                        <w:jc w:val="center"/>
+                      </w:pPr>
+                    </w:p>
+                  </w:txbxContent>
+                </v:textbox>
+                <w10:wrap type="topAndBottom"/>
+              </v:rect>
+            </w:pict>
+          </mc:Fallback>
+        </mc:AlternateContent>
+      </w:r>
+      <w:r>
+        <w:rPr>
+          <w:noProof/>
+        </w:rPr>
+        <mc:AlternateContent>
+          <mc:Choice Requires="wps">
+            <w:drawing>
+              <wp:anchor distT="0" distB="0" distL="114300" distR="114300" simplePos="0" relativeHeight="251674624" behindDoc="0" locked="0" layoutInCell="1" allowOverlap="1" wp14:anchorId="360CB1BA" wp14:editId="200B1001">
+                <wp:simplePos x="0" y="0"/>
+                <wp:positionH relativeFrom="column">
+                  <wp:posOffset>1409700</wp:posOffset>
+                </wp:positionH>
+                <wp:positionV relativeFrom="paragraph">
+                  <wp:posOffset>3035300</wp:posOffset>
+                </wp:positionV>
+                <wp:extent cx="895350" cy="45719"/>
+                <wp:effectExtent l="0" t="38100" r="38100" b="88265"/>
+                <wp:wrapNone/>
+                <wp:docPr id="27" name="Straight Arrow Connector 27"/>
+                <wp:cNvGraphicFramePr/>
+                <a:graphic xmlns:a="http://schemas.openxmlformats.org/drawingml/2006/main">
+                  <a:graphicData uri="http://schemas.microsoft.com/office/word/2010/wordprocessingShape">
+                    <wps:wsp>
+                      <wps:cNvCnPr/>
+                      <wps:spPr>
+                        <a:xfrm>
+                          <a:off x="0" y="0"/>
+                          <a:ext cx="895350" cy="45719"/>
+                        </a:xfrm>
+                        <a:prstGeom prst="straightConnector1">
+                          <a:avLst/>
+                        </a:prstGeom>
+                        <a:ln>
+                          <a:tailEnd type="triangle"/>
+                        </a:ln>
+                      </wps:spPr>
+                      <wps:style>
+                        <a:lnRef idx="1">
+                          <a:schemeClr val="accent1"/>
+                        </a:lnRef>
+                        <a:fillRef idx="0">
+                          <a:schemeClr val="accent1"/>
+                        </a:fillRef>
+                        <a:effectRef idx="0">
+                          <a:schemeClr val="accent1"/>
+                        </a:effectRef>
+                        <a:fontRef idx="minor">
+                          <a:schemeClr val="tx1"/>
+                        </a:fontRef>
+                      </wps:style>
+                      <wps:bodyPr/>
+                    </wps:wsp>
+                  </a:graphicData>
+                </a:graphic>
+                <wp14:sizeRelH relativeFrom="margin">
+                  <wp14:pctWidth>0</wp14:pctWidth>
+                </wp14:sizeRelH>
+                <wp14:sizeRelV relativeFrom="margin">
+                  <wp14:pctHeight>0</wp14:pctHeight>
+                </wp14:sizeRelV>
+              </wp:anchor>
+            </w:drawing>
+          </mc:Choice>
+          <mc:Fallback>
+            <w:pict>
+              <v:shape w14:anchorId="0D9A295C" id="Straight Arrow Connector 27" o:spid="_x0000_s1026" type="#_x0000_t32" style="position:absolute;margin-left:111pt;margin-top:239pt;width:70.5pt;height:3.6pt;z-index:251674624;visibility:visible;mso-wrap-style:square;mso-width-percent:0;mso-height-percent:0;mso-wrap-distance-left:9pt;mso-wrap-distance-top:0;mso-wrap-distance-right:9pt;mso-wrap-distance-bottom:0;mso-position-horizontal:absolute;mso-position-horizontal-relative:text;mso-position-vertical:absolute;mso-position-vertical-relative:text;mso-width-percent:0;mso-height-percent:0;mso-width-relative:margin;mso-height-relative:margin" o:gfxdata="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" strokecolor="#4472c4 [3204]" strokeweight=".5pt">
+                <v:stroke endarrow="block" joinstyle="miter"/>
+              </v:shape>
+            </w:pict>
+          </mc:Fallback>
+        </mc:AlternateContent>
+      </w:r>
+      <w:r>
+        <w:rPr>
+          <w:noProof/>
+        </w:rPr>
+        <mc:AlternateContent>
+          <mc:Choice Requires="wps">
+            <w:drawing>
+              <wp:anchor distT="0" distB="0" distL="114300" distR="114300" simplePos="0" relativeHeight="251677696" behindDoc="0" locked="0" layoutInCell="1" allowOverlap="1" wp14:anchorId="6371AB43" wp14:editId="1AC40C53">
+                <wp:simplePos x="0" y="0"/>
+                <wp:positionH relativeFrom="column">
+                  <wp:posOffset>4752975</wp:posOffset>
+                </wp:positionH>
+                <wp:positionV relativeFrom="paragraph">
+                  <wp:posOffset>1294765</wp:posOffset>
+                </wp:positionV>
+                <wp:extent cx="0" cy="285750"/>
+                <wp:effectExtent l="76200" t="38100" r="57150" b="19050"/>
+                <wp:wrapNone/>
+                <wp:docPr id="31" name="Straight Arrow Connector 31"/>
+                <wp:cNvGraphicFramePr/>
+                <a:graphic xmlns:a="http://schemas.openxmlformats.org/drawingml/2006/main">
+                  <a:graphicData uri="http://schemas.microsoft.com/office/word/2010/wordprocessingShape">
+                    <wps:wsp>
+                      <wps:cNvCnPr/>
+                      <wps:spPr>
+                        <a:xfrm flipV="1">
+                          <a:off x="0" y="0"/>
+                          <a:ext cx="0" cy="285750"/>
+                        </a:xfrm>
+                        <a:prstGeom prst="straightConnector1">
+                          <a:avLst/>
+                        </a:prstGeom>
+                        <a:ln>
+                          <a:tailEnd type="triangle"/>
+                        </a:ln>
+                      </wps:spPr>
+                      <wps:style>
+                        <a:lnRef idx="1">
+                          <a:schemeClr val="accent1"/>
+                        </a:lnRef>
+                        <a:fillRef idx="0">
+                          <a:schemeClr val="accent1"/>
+                        </a:fillRef>
+                        <a:effectRef idx="0">
+                          <a:schemeClr val="accent1"/>
+                        </a:effectRef>
+                        <a:fontRef idx="minor">
+                          <a:schemeClr val="tx1"/>
+                        </a:fontRef>
+                      </wps:style>
+                      <wps:bodyPr/>
+                    </wps:wsp>
+                  </a:graphicData>
+                </a:graphic>
+              </wp:anchor>
+            </w:drawing>
+          </mc:Choice>
+          <mc:Fallback>
+            <w:pict>
+              <v:shape w14:anchorId="0E42BAA0" id="Straight Arrow Connector 31" o:spid="_x0000_s1026" type="#_x0000_t32" style="position:absolute;margin-left:374.25pt;margin-top:101.95pt;width:0;height:22.5pt;flip:y;z-index:251677696;visibility:visible;mso-wrap-style:square;mso-wrap-distance-left:9pt;mso-wrap-distance-top:0;mso-wrap-distance-right:9pt;mso-wrap-distance-bottom:0;mso-position-horizontal:absolute;mso-position-horizontal-relative:text;mso-position-vertical:absolute;mso-position-vertical-relative:text" o:gfxdata="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" strokecolor="#4472c4 [3204]" strokeweight=".5pt">
+                <v:stroke endarrow="block" joinstyle="miter"/>
+              </v:shape>
+            </w:pict>
+          </mc:Fallback>
+        </mc:AlternateContent>
+      </w:r>
+      <w:r>
+        <w:rPr>
+          <w:noProof/>
+        </w:rPr>
+        <mc:AlternateContent>
+          <mc:Choice Requires="wps">
+            <w:drawing>
+              <wp:anchor distT="0" distB="0" distL="114300" distR="114300" simplePos="0" relativeHeight="251676672" behindDoc="0" locked="0" layoutInCell="1" allowOverlap="1" wp14:anchorId="6E197D9A" wp14:editId="62F478A6">
+                <wp:simplePos x="0" y="0"/>
+                <wp:positionH relativeFrom="column">
+                  <wp:posOffset>790575</wp:posOffset>
+                </wp:positionH>
+                <wp:positionV relativeFrom="paragraph">
+                  <wp:posOffset>1580515</wp:posOffset>
+                </wp:positionV>
+                <wp:extent cx="3952875" cy="0"/>
+                <wp:effectExtent l="0" t="0" r="28575" b="19050"/>
+                <wp:wrapNone/>
+                <wp:docPr id="30" name="Straight Connector 30"/>
+                <wp:cNvGraphicFramePr/>
+                <a:graphic xmlns:a="http://schemas.openxmlformats.org/drawingml/2006/main">
+                  <a:graphicData uri="http://schemas.microsoft.com/office/word/2010/wordprocessingShape">
+                    <wps:wsp>
+                      <wps:cNvCnPr/>
+                      <wps:spPr>
+                        <a:xfrm>
+                          <a:off x="0" y="0"/>
+                          <a:ext cx="3952875" cy="0"/>
+                        </a:xfrm>
+                        <a:prstGeom prst="line">
+                          <a:avLst/>
+                        </a:prstGeom>
+                      </wps:spPr>
+                      <wps:style>
+                        <a:lnRef idx="1">
+                          <a:schemeClr val="accent1"/>
+                        </a:lnRef>
+                        <a:fillRef idx="0">
+                          <a:schemeClr val="accent1"/>
+                        </a:fillRef>
+                        <a:effectRef idx="0">
+                          <a:schemeClr val="accent1"/>
+                        </a:effectRef>
+                        <a:fontRef idx="minor">
+                          <a:schemeClr val="tx1"/>
+                        </a:fontRef>
+                      </wps:style>
+                      <wps:bodyPr/>
+                    </wps:wsp>
+                  </a:graphicData>
+                </a:graphic>
+                <wp14:sizeRelH relativeFrom="margin">
+                  <wp14:pctWidth>0</wp14:pctWidth>
+                </wp14:sizeRelH>
+              </wp:anchor>
+            </w:drawing>
+          </mc:Choice>
+          <mc:Fallback>
+            <w:pict>
+              <v:line w14:anchorId="683CBAF7" id="Straight Connector 30" o:spid="_x0000_s1026" style="position:absolute;z-index:251676672;visibility:visible;mso-wrap-style:square;mso-width-percent:0;mso-wrap-distance-left:9pt;mso-wrap-distance-top:0;mso-wrap-distance-right:9pt;mso-wrap-distance-bottom:0;mso-position-horizontal:absolute;mso-position-horizontal-relative:text;mso-position-vertical:absolute;mso-position-vertical-relative:text;mso-width-percent:0;mso-width-relative:margin" from="62.25pt,124.45pt" to="373.5pt,124.45pt" o:gfxdata="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" strokecolor="#4472c4 [3204]" strokeweight=".5pt">
+                <v:stroke joinstyle="miter"/>
+              </v:line>
+            </w:pict>
+          </mc:Fallback>
+        </mc:AlternateContent>
+      </w:r>
+      <w:r>
+        <w:rPr>
+          <w:noProof/>
+        </w:rPr>
+        <mc:AlternateContent>
+          <mc:Choice Requires="wps">
+            <w:drawing>
+              <wp:anchor distT="0" distB="0" distL="114300" distR="114300" simplePos="0" relativeHeight="251675648" behindDoc="0" locked="0" layoutInCell="1" allowOverlap="1" wp14:anchorId="57C5744F" wp14:editId="4D0BEC24">
+                <wp:simplePos x="0" y="0"/>
+                <wp:positionH relativeFrom="column">
+                  <wp:posOffset>790575</wp:posOffset>
+                </wp:positionH>
+                <wp:positionV relativeFrom="paragraph">
+                  <wp:posOffset>1304290</wp:posOffset>
+                </wp:positionV>
+                <wp:extent cx="0" cy="285750"/>
+                <wp:effectExtent l="0" t="0" r="19050" b="19050"/>
+                <wp:wrapNone/>
+                <wp:docPr id="29" name="Straight Connector 29"/>
+                <wp:cNvGraphicFramePr/>
+                <a:graphic xmlns:a="http://schemas.openxmlformats.org/drawingml/2006/main">
+                  <a:graphicData uri="http://schemas.microsoft.com/office/word/2010/wordprocessingShape">
+                    <wps:wsp>
+                      <wps:cNvCnPr/>
+                      <wps:spPr>
+                        <a:xfrm>
+                          <a:off x="0" y="0"/>
+                          <a:ext cx="0" cy="285750"/>
+                        </a:xfrm>
+                        <a:prstGeom prst="line">
+                          <a:avLst/>
+                        </a:prstGeom>
+                      </wps:spPr>
+                      <wps:style>
+                        <a:lnRef idx="1">
+                          <a:schemeClr val="accent1"/>
+                        </a:lnRef>
+                        <a:fillRef idx="0">
+                          <a:schemeClr val="accent1"/>
+                        </a:fillRef>
+                        <a:effectRef idx="0">
+                          <a:schemeClr val="accent1"/>
+                        </a:effectRef>
+                        <a:fontRef idx="minor">
+                          <a:schemeClr val="tx1"/>
+                        </a:fontRef>
+                      </wps:style>
+                      <wps:bodyPr/>
+                    </wps:wsp>
+                  </a:graphicData>
+                </a:graphic>
+              </wp:anchor>
+            </w:drawing>
+          </mc:Choice>
+          <mc:Fallback>
+            <w:pict>
+              <v:line w14:anchorId="601BB6AB" id="Straight Connector 29" o:spid="_x0000_s1026" style="position:absolute;z-index:251675648;visibility:visible;mso-wrap-style:square;mso-wrap-distance-left:9pt;mso-wrap-distance-top:0;mso-wrap-distance-right:9pt;mso-wrap-distance-bottom:0;mso-position-horizontal:absolute;mso-position-horizontal-relative:text;mso-position-vertical:absolute;mso-position-vertical-relative:text" from="62.25pt,102.7pt" to="62.25pt,125.2pt" o:gfxdata="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" strokecolor="#4472c4 [3204]" strokeweight=".5pt">
+                <v:stroke joinstyle="miter"/>
+              </v:line>
+            </w:pict>
+          </mc:Fallback>
+        </mc:AlternateContent>
+      </w:r>
+      <w:r>
+        <w:rPr>
+          <w:noProof/>
+        </w:rPr>
+        <mc:AlternateContent>
+          <mc:Choice Requires="wps">
+            <w:drawing>
+              <wp:anchor distT="0" distB="0" distL="114300" distR="114300" simplePos="0" relativeHeight="251672576" behindDoc="0" locked="0" layoutInCell="1" allowOverlap="1" wp14:anchorId="5D6EFB11" wp14:editId="05A29ACA">
+                <wp:simplePos x="0" y="0"/>
+                <wp:positionH relativeFrom="column">
+                  <wp:posOffset>3629024</wp:posOffset>
+                </wp:positionH>
+                <wp:positionV relativeFrom="paragraph">
+                  <wp:posOffset>770255</wp:posOffset>
+                </wp:positionV>
+                <wp:extent cx="962025" cy="45719"/>
+                <wp:effectExtent l="19050" t="76200" r="28575" b="50165"/>
+                <wp:wrapNone/>
+                <wp:docPr id="26" name="Straight Arrow Connector 26"/>
+                <wp:cNvGraphicFramePr/>
+                <a:graphic xmlns:a="http://schemas.openxmlformats.org/drawingml/2006/main">
+                  <a:graphicData uri="http://schemas.microsoft.com/office/word/2010/wordprocessingShape">
+                    <wps:wsp>
+                      <wps:cNvCnPr/>
+                      <wps:spPr>
+                        <a:xfrm flipH="1" flipV="1">
+                          <a:off x="0" y="0"/>
+                          <a:ext cx="962025" cy="45719"/>
+                        </a:xfrm>
+                        <a:prstGeom prst="straightConnector1">
+                          <a:avLst/>
+                        </a:prstGeom>
+                        <a:ln>
+                          <a:tailEnd type="triangle"/>
+                        </a:ln>
+                      </wps:spPr>
+                      <wps:style>
+                        <a:lnRef idx="1">
+                          <a:schemeClr val="accent1"/>
+                        </a:lnRef>
+                        <a:fillRef idx="0">
+                          <a:schemeClr val="accent1"/>
+                        </a:fillRef>
+                        <a:effectRef idx="0">
+                          <a:schemeClr val="accent1"/>
+                        </a:effectRef>
+                        <a:fontRef idx="minor">
+                          <a:schemeClr val="tx1"/>
+                        </a:fontRef>
+                      </wps:style>
+                      <wps:bodyPr/>
+                    </wps:wsp>
+                  </a:graphicData>
+                </a:graphic>
+                <wp14:sizeRelH relativeFrom="margin">
+                  <wp14:pctWidth>0</wp14:pctWidth>
+                </wp14:sizeRelH>
+                <wp14:sizeRelV relativeFrom="margin">
+                  <wp14:pctHeight>0</wp14:pctHeight>
+                </wp14:sizeRelV>
+              </wp:anchor>
+            </w:drawing>
+          </mc:Choice>
+          <mc:Fallback>
+            <w:pict>
+              <v:shape w14:anchorId="1F5A5497" id="Straight Arrow Connector 26" o:spid="_x0000_s1026" type="#_x0000_t32" style="position:absolute;margin-left:285.75pt;margin-top:60.65pt;width:75.75pt;height:3.6pt;flip:x y;z-index:251672576;visibility:visible;mso-wrap-style:square;mso-width-percent:0;mso-height-percent:0;mso-wrap-distance-left:9pt;mso-wrap-distance-top:0;mso-wrap-distance-right:9pt;mso-wrap-distance-bottom:0;mso-position-horizontal:absolute;mso-position-horizontal-relative:text;mso-position-vertical:absolute;mso-position-vertical-relative:text;mso-width-percent:0;mso-height-percent:0;mso-width-relative:margin;mso-height-relative:margin" o:gfxdata="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" strokecolor="#4472c4 [3204]" strokeweight=".5pt">
+                <v:stroke endarrow="block" joinstyle="miter"/>
+              </v:shape>
+            </w:pict>
+          </mc:Fallback>
+        </mc:AlternateContent>
+      </w:r>
+      <w:r>
+        <w:rPr>
+          <w:noProof/>
+        </w:rPr>
+        <mc:AlternateContent>
+          <mc:Choice Requires="wps">
+            <w:drawing>
+              <wp:anchor distT="0" distB="0" distL="114300" distR="114300" simplePos="0" relativeHeight="251670528" behindDoc="0" locked="0" layoutInCell="1" allowOverlap="1" wp14:anchorId="4A18E22B" wp14:editId="37A95A99">
+                <wp:simplePos x="0" y="0"/>
+                <wp:positionH relativeFrom="column">
+                  <wp:posOffset>3638550</wp:posOffset>
+                </wp:positionH>
+                <wp:positionV relativeFrom="paragraph">
+                  <wp:posOffset>561341</wp:posOffset>
+                </wp:positionV>
+                <wp:extent cx="933450" cy="54610"/>
+                <wp:effectExtent l="0" t="19050" r="76200" b="97790"/>
+                <wp:wrapNone/>
+                <wp:docPr id="25" name="Straight Arrow Connector 25"/>
+                <wp:cNvGraphicFramePr/>
+                <a:graphic xmlns:a="http://schemas.openxmlformats.org/drawingml/2006/main">
+                  <a:graphicData uri="http://schemas.microsoft.com/office/word/2010/wordprocessingShape">
+                    <wps:wsp>
+                      <wps:cNvCnPr/>
+                      <wps:spPr>
+                        <a:xfrm>
+                          <a:off x="0" y="0"/>
+                          <a:ext cx="933450" cy="54610"/>
+                        </a:xfrm>
+                        <a:prstGeom prst="straightConnector1">
+                          <a:avLst/>
+                        </a:prstGeom>
+                        <a:ln>
+                          <a:tailEnd type="triangle"/>
+                        </a:ln>
+                      </wps:spPr>
+                      <wps:style>
+                        <a:lnRef idx="1">
+                          <a:schemeClr val="accent1"/>
+                        </a:lnRef>
+                        <a:fillRef idx="0">
+                          <a:schemeClr val="accent1"/>
+                        </a:fillRef>
+                        <a:effectRef idx="0">
+                          <a:schemeClr val="accent1"/>
+                        </a:effectRef>
+                        <a:fontRef idx="minor">
+                          <a:schemeClr val="tx1"/>
+                        </a:fontRef>
+                      </wps:style>
+                      <wps:bodyPr/>
+                    </wps:wsp>
+                  </a:graphicData>
+                </a:graphic>
+                <wp14:sizeRelH relativeFrom="margin">
+                  <wp14:pctWidth>0</wp14:pctWidth>
+                </wp14:sizeRelH>
+                <wp14:sizeRelV relativeFrom="margin">
+                  <wp14:pctHeight>0</wp14:pctHeight>
+                </wp14:sizeRelV>
+              </wp:anchor>
+            </w:drawing>
+          </mc:Choice>
+          <mc:Fallback>
+            <w:pict>
+              <v:shape w14:anchorId="64F7BEE1" id="Straight Arrow Connector 25" o:spid="_x0000_s1026" type="#_x0000_t32" style="position:absolute;margin-left:286.5pt;margin-top:44.2pt;width:73.5pt;height:4.3pt;z-index:251670528;visibility:visible;mso-wrap-style:square;mso-width-percent:0;mso-height-percent:0;mso-wrap-distance-left:9pt;mso-wrap-distance-top:0;mso-wrap-distance-right:9pt;mso-wrap-distance-bottom:0;mso-position-horizontal:absolute;mso-position-horizontal-relative:text;mso-position-vertical:absolute;mso-position-vertical-relative:text;mso-width-percent:0;mso-height-percent:0;mso-width-relative:margin;mso-height-relative:margin" o:gfxdata="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" strokecolor="#4472c4 [3204]" strokeweight=".5pt">
+                <v:stroke endarrow="block" joinstyle="miter"/>
+              </v:shape>
+            </w:pict>
+          </mc:Fallback>
+        </mc:AlternateContent>
+      </w:r>
+      <w:r>
+        <w:rPr>
+          <w:noProof/>
+        </w:rPr>
+        <mc:AlternateContent>
+          <mc:Choice Requires="wps">
+            <w:drawing>
+              <wp:anchor distT="0" distB="0" distL="114300" distR="114300" simplePos="0" relativeHeight="251668480" behindDoc="0" locked="0" layoutInCell="1" allowOverlap="1" wp14:anchorId="7705644A" wp14:editId="24E55A61">
+                <wp:simplePos x="0" y="0"/>
+                <wp:positionH relativeFrom="column">
+                  <wp:posOffset>1409700</wp:posOffset>
+                </wp:positionH>
+                <wp:positionV relativeFrom="paragraph">
+                  <wp:posOffset>618490</wp:posOffset>
+                </wp:positionV>
+                <wp:extent cx="895350" cy="45719"/>
+                <wp:effectExtent l="0" t="38100" r="38100" b="88265"/>
+                <wp:wrapNone/>
+                <wp:docPr id="24" name="Straight Arrow Connector 24"/>
+                <wp:cNvGraphicFramePr/>
+                <a:graphic xmlns:a="http://schemas.openxmlformats.org/drawingml/2006/main">
+                  <a:graphicData uri="http://schemas.microsoft.com/office/word/2010/wordprocessingShape">
+                    <wps:wsp>
+                      <wps:cNvCnPr/>
+                      <wps:spPr>
+                        <a:xfrm>
+                          <a:off x="0" y="0"/>
+                          <a:ext cx="895350" cy="45719"/>
+                        </a:xfrm>
+                        <a:prstGeom prst="straightConnector1">
+                          <a:avLst/>
+                        </a:prstGeom>
+                        <a:ln>
+                          <a:tailEnd type="triangle"/>
+                        </a:ln>
+                      </wps:spPr>
+                      <wps:style>
+                        <a:lnRef idx="1">
+                          <a:schemeClr val="accent1"/>
+                        </a:lnRef>
+                        <a:fillRef idx="0">
+                          <a:schemeClr val="accent1"/>
+                        </a:fillRef>
+                        <a:effectRef idx="0">
+                          <a:schemeClr val="accent1"/>
+                        </a:effectRef>
+                        <a:fontRef idx="minor">
+                          <a:schemeClr val="tx1"/>
+                        </a:fontRef>
+                      </wps:style>
+                      <wps:bodyPr/>
+                    </wps:wsp>
+                  </a:graphicData>
+                </a:graphic>
+                <wp14:sizeRelH relativeFrom="margin">
+                  <wp14:pctWidth>0</wp14:pctWidth>
+                </wp14:sizeRelH>
+                <wp14:sizeRelV relativeFrom="margin">
+                  <wp14:pctHeight>0</wp14:pctHeight>
+                </wp14:sizeRelV>
+              </wp:anchor>
+            </w:drawing>
+          </mc:Choice>
+          <mc:Fallback>
+            <w:pict>
+              <v:shape w14:anchorId="263540D6" id="Straight Arrow Connector 24" o:spid="_x0000_s1026" type="#_x0000_t32" style="position:absolute;margin-left:111pt;margin-top:48.7pt;width:70.5pt;height:3.6pt;z-index:251668480;visibility:visible;mso-wrap-style:square;mso-width-percent:0;mso-height-percent:0;mso-wrap-distance-left:9pt;mso-wrap-distance-top:0;mso-wrap-distance-right:9pt;mso-wrap-distance-bottom:0;mso-position-horizontal:absolute;mso-position-horizontal-relative:text;mso-position-vertical:absolute;mso-position-vertical-relative:text;mso-width-percent:0;mso-height-percent:0;mso-width-relative:margin;mso-height-relative:margin" o:gfxdata="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" strokecolor="#4472c4 [3204]" strokeweight=".5pt">
+                <v:stroke endarrow="block" joinstyle="miter"/>
+              </v:shape>
+            </w:pict>
+          </mc:Fallback>
+        </mc:AlternateContent>
+      </w:r>
+      <w:r>
+        <w:rPr>
+          <w:noProof/>
+        </w:rPr>
+        <mc:AlternateContent>
+          <mc:Choice Requires="wps">
+            <w:drawing>
+              <wp:anchor distT="0" distB="0" distL="114300" distR="114300" simplePos="0" relativeHeight="251661312" behindDoc="0" locked="0" layoutInCell="1" allowOverlap="1" wp14:anchorId="0DC8F982" wp14:editId="7218A187">
+                <wp:simplePos x="0" y="0"/>
+                <wp:positionH relativeFrom="margin">
+                  <wp:align>right</wp:align>
+                </wp:positionH>
+                <wp:positionV relativeFrom="paragraph">
+                  <wp:posOffset>170815</wp:posOffset>
+                </wp:positionV>
+                <wp:extent cx="1352550" cy="1133475"/>
+                <wp:effectExtent l="0" t="0" r="19050" b="28575"/>
+                <wp:wrapTopAndBottom/>
+                <wp:docPr id="11" name="Rectangle 11"/>
+                <wp:cNvGraphicFramePr/>
+                <a:graphic xmlns:a="http://schemas.openxmlformats.org/drawingml/2006/main">
+                  <a:graphicData uri="http://schemas.microsoft.com/office/word/2010/wordprocessingShape">
+                    <wps:wsp>
+                      <wps:cNvSpPr/>
+                      <wps:spPr>
+                        <a:xfrm>
+                          <a:off x="0" y="0"/>
+                          <a:ext cx="1352550" cy="1133475"/>
+                        </a:xfrm>
+                        <a:prstGeom prst="rect">
+                          <a:avLst/>
+                        </a:prstGeom>
+                      </wps:spPr>
+                      <wps:style>
+                        <a:lnRef idx="2">
+                          <a:schemeClr val="accent5"/>
+                        </a:lnRef>
+                        <a:fillRef idx="1">
+                          <a:schemeClr val="lt1"/>
+                        </a:fillRef>
+                        <a:effectRef idx="0">
+                          <a:schemeClr val="accent5"/>
+                        </a:effectRef>
+                        <a:fontRef idx="minor">
+                          <a:schemeClr val="dk1"/>
+                        </a:fontRef>
+                      </wps:style>
+                      <wps:txbx>
+                        <w:txbxContent>
+                          <w:p>
+                            <w:pPr>
+                              <w:jc w:val="center"/>
+                            </w:pPr>
+                            <w:r>
+                              <w:t>Communication Loop</w:t>
+                            </w:r>
+                          </w:p>
+                        </w:txbxContent>
+                      </wps:txbx>
+                      <wps:bodyPr rot="0" spcFirstLastPara="0" vertOverflow="overflow" horzOverflow="overflow" vert="horz" wrap="square" lIns="91440" tIns="45720" rIns="91440" bIns="45720" numCol="1" spcCol="0" rtlCol="0" fromWordArt="0" anchor="ctr" anchorCtr="0" forceAA="0" compatLnSpc="1">
+                        <a:prstTxWarp prst="textNoShape">
+                          <a:avLst/>
+                        </a:prstTxWarp>
+                        <a:noAutofit/>
+                      </wps:bodyPr>
+                    </wps:wsp>
+                  </a:graphicData>
+                </a:graphic>
+              </wp:anchor>
+            </w:drawing>
+          </mc:Choice>
+          <mc:Fallback>
+            <w:pict>
+              <v:rect w14:anchorId="0DC8F982" id="Rectangle 11" o:spid="_x0000_s1038" style="position:absolute;margin-left:55.3pt;margin-top:13.45pt;width:106.5pt;height:89.25pt;z-index:251661312;visibility:visible;mso-wrap-style:square;mso-wrap-distance-left:9pt;mso-wrap-distance-top:0;mso-wrap-distance-right:9pt;mso-wrap-distance-bottom:0;mso-position-horizontal:right;mso-position-horizontal-relative:margin;mso-position-vertical:absolute;mso-position-vertical-relative:text;v-text-anchor:middle" o:gfxdata="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" fillcolor="white [3201]" strokecolor="#5b9bd5 [3208]" strokeweight="1pt">
+                <v:textbox>
+                  <w:txbxContent>
+                    <w:p>
+                      <w:pPr>
+                        <w:jc w:val="center"/>
+                      </w:pPr>
+                      <w:r>
+                        <w:t>Communication Loop</w:t>
+                      </w:r>
+                    </w:p>
+                  </w:txbxContent>
+                </v:textbox>
+                <w10:wrap type="topAndBottom" anchorx="margin"/>
+              </v:rect>
+            </w:pict>
+          </mc:Fallback>
+        </mc:AlternateContent>
+      </w:r>
+      <w:r>
+        <w:rPr>
+          <w:noProof/>
+        </w:rPr>
+        <mc:AlternateContent>
+          <mc:Choice Requires="wps">
+            <w:drawing>
+              <wp:anchor distT="0" distB="0" distL="114300" distR="114300" simplePos="0" relativeHeight="251659264" behindDoc="0" locked="0" layoutInCell="1" allowOverlap="1" wp14:anchorId="4619D34F" wp14:editId="67CC50A5">
+                <wp:simplePos x="0" y="0"/>
+                <wp:positionH relativeFrom="column">
+                  <wp:posOffset>47625</wp:posOffset>
+                </wp:positionH>
+                <wp:positionV relativeFrom="paragraph">
+                  <wp:posOffset>170815</wp:posOffset>
+                </wp:positionV>
+                <wp:extent cx="1352550" cy="1133475"/>
+                <wp:effectExtent l="0" t="0" r="19050" b="28575"/>
+                <wp:wrapTopAndBottom/>
+                <wp:docPr id="8" name="Rectangle 8"/>
+                <wp:cNvGraphicFramePr/>
+                <a:graphic xmlns:a="http://schemas.openxmlformats.org/drawingml/2006/main">
+                  <a:graphicData uri="http://schemas.microsoft.com/office/word/2010/wordprocessingShape">
+                    <wps:wsp>
+                      <wps:cNvSpPr/>
+                      <wps:spPr>
+                        <a:xfrm>
+                          <a:off x="0" y="0"/>
+                          <a:ext cx="1352550" cy="1133475"/>
+                        </a:xfrm>
+                        <a:prstGeom prst="rect">
+                          <a:avLst/>
+                        </a:prstGeom>
+                      </wps:spPr>
+                      <wps:style>
+                        <a:lnRef idx="2">
+                          <a:schemeClr val="accent5"/>
+                        </a:lnRef>
+                        <a:fillRef idx="1">
+                          <a:schemeClr val="lt1"/>
+                        </a:fillRef>
+                        <a:effectRef idx="0">
+                          <a:schemeClr val="accent5"/>
+                        </a:effectRef>
+                        <a:fontRef idx="minor">
+                          <a:schemeClr val="dk1"/>
+                        </a:fontRef>
+                      </wps:style>
+                      <wps:txbx>
+                        <w:txbxContent>
+                          <w:p>
+                            <w:r>
+                              <w:t>User interface acquiring loop</w:t>
+                            </w:r>
+                          </w:p>
+                        </w:txbxContent>
+                      </wps:txbx>
+                      <wps:bodyPr rot="0" spcFirstLastPara="0" vertOverflow="overflow" horzOverflow="overflow" vert="horz" wrap="square" lIns="91440" tIns="45720" rIns="91440" bIns="45720" numCol="1" spcCol="0" rtlCol="0" fromWordArt="0" anchor="ctr" anchorCtr="0" forceAA="0" compatLnSpc="1">
+                        <a:prstTxWarp prst="textNoShape">
+                          <a:avLst/>
+                        </a:prstTxWarp>
+                        <a:noAutofit/>
+                      </wps:bodyPr>
+                    </wps:wsp>
+                  </a:graphicData>
+                </a:graphic>
+              </wp:anchor>
+            </w:drawing>
+          </mc:Choice>
+          <mc:Fallback>
+            <w:pict>
+              <v:rect w14:anchorId="4619D34F" id="Rectangle 8" o:spid="_x0000_s1039" style="position:absolute;margin-left:3.75pt;margin-top:13.45pt;width:106.5pt;height:89.25pt;z-index:251659264;visibility:visible;mso-wrap-style:square;mso-wrap-distance-left:9pt;mso-wrap-distance-top:0;mso-wrap-distance-right:9pt;mso-wrap-distance-bottom:0;mso-position-horizontal:absolute;mso-position-horizontal-relative:text;mso-position-vertical:absolute;mso-position-vertical-relative:text;v-text-anchor:middle" o:gfxdata="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" fillcolor="white [3201]" strokecolor="#5b9bd5 [3208]" strokeweight="1pt">
+                <v:textbox>
+                  <w:txbxContent>
+                    <w:p>
+                      <w:r>
+                        <w:t>User interface acquiring loop</w:t>
+                      </w:r>
+                    </w:p>
+                  </w:txbxContent>
+                </v:textbox>
+                <w10:wrap type="topAndBottom"/>
+              </v:rect>
+            </w:pict>
+          </mc:Fallback>
+        </mc:AlternateContent>
       </w:r>
     </w:p>
     <w:sectPr>

</xml_diff>